<commit_message>
PokerGame Documentation : Summary in process
</commit_message>
<xml_diff>
--- a/Proj/readme.docx
+++ b/Proj/readme.docx
@@ -13,13 +13,23 @@
           <w:szCs w:val="24"/>
         </w:rPr>
       </w:pPr>
+      <w:proofErr w:type="spellStart"/>
       <w:r>
         <w:rPr>
           <w:rFonts w:ascii="Times New Roman" w:hAnsi="Times New Roman" w:cs="Times New Roman"/>
           <w:sz w:val="24"/>
           <w:szCs w:val="24"/>
         </w:rPr>
-        <w:t>Hao Huynh</w:t>
+        <w:t>Hao</w:t>
+      </w:r>
+      <w:proofErr w:type="spellEnd"/>
+      <w:r>
+        <w:rPr>
+          <w:rFonts w:ascii="Times New Roman" w:hAnsi="Times New Roman" w:cs="Times New Roman"/>
+          <w:sz w:val="24"/>
+          <w:szCs w:val="24"/>
+        </w:rPr>
+        <w:t xml:space="preserve"> Huynh</w:t>
       </w:r>
     </w:p>
     <w:p>
@@ -656,8 +666,6 @@
         </w:rPr>
         <w:t xml:space="preserve">the </w:t>
       </w:r>
-      <w:bookmarkStart w:id="0" w:name="_GoBack"/>
-      <w:bookmarkEnd w:id="0"/>
       <w:r>
         <w:rPr>
           <w:rFonts w:ascii="Times New Roman" w:hAnsi="Times New Roman" w:cs="Times New Roman"/>
@@ -710,7 +718,7 @@
       <w:pPr>
         <w:pStyle w:val="ListParagraph"/>
         <w:numPr>
-          <w:ilvl w:val="0"/>
+          <w:ilvl w:val="1"/>
           <w:numId w:val="1"/>
         </w:numPr>
         <w:ind w:right="0"/>
@@ -726,7 +734,209 @@
           <w:sz w:val="24"/>
           <w:szCs w:val="24"/>
         </w:rPr>
-        <w:t>Description.</w:t>
+        <w:t>The program statistics:</w:t>
+      </w:r>
+    </w:p>
+    <w:p>
+      <w:pPr>
+        <w:pStyle w:val="ListParagraph"/>
+        <w:numPr>
+          <w:ilvl w:val="2"/>
+          <w:numId w:val="1"/>
+        </w:numPr>
+        <w:ind w:right="0"/>
+        <w:rPr>
+          <w:rFonts w:ascii="Times New Roman" w:hAnsi="Times New Roman" w:cs="Times New Roman"/>
+          <w:sz w:val="24"/>
+          <w:szCs w:val="24"/>
+        </w:rPr>
+      </w:pPr>
+      <w:r>
+        <w:rPr>
+          <w:rFonts w:ascii="Times New Roman" w:hAnsi="Times New Roman" w:cs="Times New Roman"/>
+          <w:sz w:val="24"/>
+          <w:szCs w:val="24"/>
+        </w:rPr>
+        <w:t>The number lines of code (LOC) are about 1000 lines which are greater than 250 lines in the requirement.</w:t>
+      </w:r>
+    </w:p>
+    <w:p>
+      <w:pPr>
+        <w:pStyle w:val="ListParagraph"/>
+        <w:numPr>
+          <w:ilvl w:val="2"/>
+          <w:numId w:val="1"/>
+        </w:numPr>
+        <w:ind w:right="0"/>
+        <w:rPr>
+          <w:rFonts w:ascii="Times New Roman" w:hAnsi="Times New Roman" w:cs="Times New Roman"/>
+          <w:sz w:val="24"/>
+          <w:szCs w:val="24"/>
+        </w:rPr>
+      </w:pPr>
+      <w:r>
+        <w:rPr>
+          <w:rFonts w:ascii="Times New Roman" w:hAnsi="Times New Roman" w:cs="Times New Roman"/>
+          <w:sz w:val="24"/>
+          <w:szCs w:val="24"/>
+        </w:rPr>
+        <w:t>There are 8 main variables.</w:t>
+      </w:r>
+    </w:p>
+    <w:p>
+      <w:pPr>
+        <w:pStyle w:val="ListParagraph"/>
+        <w:numPr>
+          <w:ilvl w:val="2"/>
+          <w:numId w:val="1"/>
+        </w:numPr>
+        <w:ind w:right="0"/>
+        <w:rPr>
+          <w:rFonts w:ascii="Times New Roman" w:hAnsi="Times New Roman" w:cs="Times New Roman"/>
+          <w:sz w:val="24"/>
+          <w:szCs w:val="24"/>
+        </w:rPr>
+      </w:pPr>
+      <w:r>
+        <w:rPr>
+          <w:rFonts w:ascii="Times New Roman" w:hAnsi="Times New Roman" w:cs="Times New Roman"/>
+          <w:sz w:val="24"/>
+          <w:szCs w:val="24"/>
+        </w:rPr>
+        <w:t>There are about 38 constants.</w:t>
+      </w:r>
+    </w:p>
+    <w:p>
+      <w:pPr>
+        <w:pStyle w:val="ListParagraph"/>
+        <w:numPr>
+          <w:ilvl w:val="2"/>
+          <w:numId w:val="1"/>
+        </w:numPr>
+        <w:ind w:right="0"/>
+        <w:rPr>
+          <w:rFonts w:ascii="Times New Roman" w:hAnsi="Times New Roman" w:cs="Times New Roman"/>
+          <w:sz w:val="24"/>
+          <w:szCs w:val="24"/>
+        </w:rPr>
+      </w:pPr>
+      <w:r>
+        <w:rPr>
+          <w:rFonts w:ascii="Times New Roman" w:hAnsi="Times New Roman" w:cs="Times New Roman"/>
+          <w:sz w:val="24"/>
+          <w:szCs w:val="24"/>
+        </w:rPr>
+        <w:t>There is 1 constructor and 1 destructor.</w:t>
+      </w:r>
+    </w:p>
+    <w:p>
+      <w:pPr>
+        <w:pStyle w:val="ListParagraph"/>
+        <w:numPr>
+          <w:ilvl w:val="2"/>
+          <w:numId w:val="1"/>
+        </w:numPr>
+        <w:ind w:right="0"/>
+        <w:rPr>
+          <w:rFonts w:ascii="Times New Roman" w:hAnsi="Times New Roman" w:cs="Times New Roman"/>
+          <w:sz w:val="24"/>
+          <w:szCs w:val="24"/>
+        </w:rPr>
+      </w:pPr>
+      <w:r>
+        <w:rPr>
+          <w:rFonts w:ascii="Times New Roman" w:hAnsi="Times New Roman" w:cs="Times New Roman"/>
+          <w:sz w:val="24"/>
+          <w:szCs w:val="24"/>
+        </w:rPr>
+        <w:t>There are about 27 methods.</w:t>
+      </w:r>
+    </w:p>
+    <w:p>
+      <w:pPr>
+        <w:pStyle w:val="ListParagraph"/>
+        <w:numPr>
+          <w:ilvl w:val="1"/>
+          <w:numId w:val="1"/>
+        </w:numPr>
+        <w:ind w:right="0"/>
+        <w:rPr>
+          <w:rFonts w:ascii="Times New Roman" w:hAnsi="Times New Roman" w:cs="Times New Roman"/>
+          <w:sz w:val="24"/>
+          <w:szCs w:val="24"/>
+        </w:rPr>
+      </w:pPr>
+      <w:r>
+        <w:rPr>
+          <w:rFonts w:ascii="Times New Roman" w:hAnsi="Times New Roman" w:cs="Times New Roman"/>
+          <w:sz w:val="24"/>
+          <w:szCs w:val="24"/>
+        </w:rPr>
+        <w:t>Miscellaneous:</w:t>
+      </w:r>
+      <w:r>
+        <w:rPr>
+          <w:rFonts w:ascii="Times New Roman" w:hAnsi="Times New Roman" w:cs="Times New Roman"/>
+          <w:sz w:val="24"/>
+          <w:szCs w:val="24"/>
+        </w:rPr>
+        <w:t xml:space="preserve"> </w:t>
+      </w:r>
+      <w:r>
+        <w:rPr>
+          <w:rFonts w:ascii="Times New Roman" w:hAnsi="Times New Roman" w:cs="Times New Roman"/>
+          <w:sz w:val="24"/>
+          <w:szCs w:val="24"/>
+        </w:rPr>
+        <w:t xml:space="preserve">This program </w:t>
+      </w:r>
+      <w:r>
+        <w:rPr>
+          <w:rFonts w:ascii="Times New Roman" w:hAnsi="Times New Roman" w:cs="Times New Roman"/>
+          <w:sz w:val="24"/>
+          <w:szCs w:val="24"/>
+        </w:rPr>
+        <w:t xml:space="preserve">took me </w:t>
+      </w:r>
+      <w:r>
+        <w:rPr>
+          <w:rFonts w:ascii="Times New Roman" w:hAnsi="Times New Roman" w:cs="Times New Roman"/>
+          <w:sz w:val="24"/>
+          <w:szCs w:val="24"/>
+        </w:rPr>
+        <w:t>approximately</w:t>
+      </w:r>
+      <w:r>
+        <w:rPr>
+          <w:rFonts w:ascii="Times New Roman" w:hAnsi="Times New Roman" w:cs="Times New Roman"/>
+          <w:sz w:val="24"/>
+          <w:szCs w:val="24"/>
+        </w:rPr>
+        <w:t xml:space="preserve"> 24 hours</w:t>
+      </w:r>
+      <w:r>
+        <w:rPr>
+          <w:rFonts w:ascii="Times New Roman" w:hAnsi="Times New Roman" w:cs="Times New Roman"/>
+          <w:sz w:val="24"/>
+          <w:szCs w:val="24"/>
+        </w:rPr>
+        <w:t xml:space="preserve"> for coding and fixing errors</w:t>
+      </w:r>
+      <w:r>
+        <w:rPr>
+          <w:rFonts w:ascii="Times New Roman" w:hAnsi="Times New Roman" w:cs="Times New Roman"/>
+          <w:sz w:val="24"/>
+          <w:szCs w:val="24"/>
+        </w:rPr>
+        <w:t>.</w:t>
+      </w:r>
+      <w:r>
+        <w:rPr>
+          <w:rFonts w:ascii="Times New Roman" w:hAnsi="Times New Roman" w:cs="Times New Roman"/>
+          <w:sz w:val="24"/>
+          <w:szCs w:val="24"/>
+        </w:rPr>
+        <w:t xml:space="preserve"> Moreover, I had learned about the logical database mapping, the insertion sort for an empty vector, and collections such as vector and set. </w:t>
       </w:r>
     </w:p>
     <w:p>
@@ -743,6 +953,31 @@
           <w:szCs w:val="24"/>
         </w:rPr>
       </w:pPr>
+      <w:bookmarkStart w:id="0" w:name="_GoBack"/>
+      <w:bookmarkEnd w:id="0"/>
+      <w:r>
+        <w:rPr>
+          <w:rFonts w:ascii="Times New Roman" w:hAnsi="Times New Roman" w:cs="Times New Roman"/>
+          <w:sz w:val="24"/>
+          <w:szCs w:val="24"/>
+        </w:rPr>
+        <w:t>Description.</w:t>
+      </w:r>
+    </w:p>
+    <w:p>
+      <w:pPr>
+        <w:pStyle w:val="ListParagraph"/>
+        <w:numPr>
+          <w:ilvl w:val="0"/>
+          <w:numId w:val="1"/>
+        </w:numPr>
+        <w:ind w:right="0"/>
+        <w:rPr>
+          <w:rFonts w:ascii="Times New Roman" w:hAnsi="Times New Roman" w:cs="Times New Roman"/>
+          <w:sz w:val="24"/>
+          <w:szCs w:val="24"/>
+        </w:rPr>
+      </w:pPr>
       <w:r>
         <w:rPr>
           <w:rFonts w:ascii="Times New Roman" w:hAnsi="Times New Roman" w:cs="Times New Roman"/>
@@ -766,6 +1001,7 @@
           <w:szCs w:val="24"/>
         </w:rPr>
       </w:pPr>
+      <w:proofErr w:type="spellStart"/>
       <w:r>
         <w:rPr>
           <w:rFonts w:ascii="Times New Roman" w:hAnsi="Times New Roman" w:cs="Times New Roman"/>
@@ -774,6 +1010,7 @@
         </w:rPr>
         <w:t>PokerCardTable.h</w:t>
       </w:r>
+      <w:proofErr w:type="spellEnd"/>
     </w:p>
     <w:p>
       <w:pPr>
@@ -858,8 +1095,21 @@
           <w:sz w:val="18"/>
           <w:szCs w:val="18"/>
         </w:rPr>
-        <w:t xml:space="preserve"> * File:   PokerCardTable.h</w:t>
-      </w:r>
+        <w:t xml:space="preserve"> * File:   </w:t>
+      </w:r>
+      <w:proofErr w:type="spellStart"/>
+      <w:r>
+        <w:rPr>
+          <w:rFonts w:ascii="Consolas" w:eastAsia="Times New Roman" w:hAnsi="Consolas" w:cs="Consolas"/>
+          <w:i/>
+          <w:iCs/>
+          <w:color w:val="999988"/>
+          <w:sz w:val="18"/>
+          <w:szCs w:val="18"/>
+        </w:rPr>
+        <w:t>PokerCardTable.h</w:t>
+      </w:r>
+      <w:proofErr w:type="spellEnd"/>
     </w:p>
     <w:p>
       <w:pPr>
@@ -902,8 +1152,21 @@
           <w:sz w:val="18"/>
           <w:szCs w:val="18"/>
         </w:rPr>
-        <w:t xml:space="preserve"> * Author: HaoHuynh</w:t>
-      </w:r>
+        <w:t xml:space="preserve"> * Author: </w:t>
+      </w:r>
+      <w:proofErr w:type="spellStart"/>
+      <w:r>
+        <w:rPr>
+          <w:rFonts w:ascii="Consolas" w:eastAsia="Times New Roman" w:hAnsi="Consolas" w:cs="Consolas"/>
+          <w:i/>
+          <w:iCs/>
+          <w:color w:val="999988"/>
+          <w:sz w:val="18"/>
+          <w:szCs w:val="18"/>
+        </w:rPr>
+        <w:t>HaoHuynh</w:t>
+      </w:r>
+      <w:proofErr w:type="spellEnd"/>
     </w:p>
     <w:p>
       <w:pPr>
@@ -1111,41 +1374,9 @@
           <w:sz w:val="18"/>
           <w:szCs w:val="18"/>
         </w:rPr>
-        <w:t>#ifndef POKERCARDTABLE_H</w:t>
-      </w:r>
-    </w:p>
-    <w:p>
-      <w:pPr>
-        <w:shd w:val="clear" w:color="auto" w:fill="E7E6E6" w:themeFill="background2"/>
-        <w:tabs>
-          <w:tab w:val="left" w:pos="916"/>
-          <w:tab w:val="left" w:pos="1832"/>
-          <w:tab w:val="left" w:pos="2748"/>
-          <w:tab w:val="left" w:pos="3664"/>
-          <w:tab w:val="left" w:pos="4580"/>
-          <w:tab w:val="left" w:pos="5496"/>
-          <w:tab w:val="left" w:pos="6412"/>
-          <w:tab w:val="left" w:pos="7328"/>
-          <w:tab w:val="left" w:pos="8244"/>
-          <w:tab w:val="left" w:pos="9160"/>
-          <w:tab w:val="left" w:pos="10076"/>
-          <w:tab w:val="left" w:pos="10992"/>
-          <w:tab w:val="left" w:pos="11908"/>
-          <w:tab w:val="left" w:pos="12824"/>
-          <w:tab w:val="left" w:pos="13740"/>
-          <w:tab w:val="left" w:pos="14656"/>
-        </w:tabs>
-        <w:spacing w:after="0" w:line="240" w:lineRule="auto"/>
-        <w:ind w:left="0" w:right="0"/>
-        <w:rPr>
-          <w:rFonts w:ascii="Consolas" w:eastAsia="Times New Roman" w:hAnsi="Consolas" w:cs="Consolas"/>
-          <w:color w:val="333333"/>
-          <w:sz w:val="18"/>
-          <w:szCs w:val="18"/>
-        </w:rPr>
-      </w:pPr>
-      <w:bookmarkStart w:id="8" w:name="PokerCardTable.h-9"/>
-      <w:bookmarkEnd w:id="8"/>
+        <w:t>#</w:t>
+      </w:r>
+      <w:proofErr w:type="spellStart"/>
       <w:r>
         <w:rPr>
           <w:rFonts w:ascii="Consolas" w:eastAsia="Times New Roman" w:hAnsi="Consolas" w:cs="Consolas"/>
@@ -1155,8 +1386,9 @@
           <w:sz w:val="18"/>
           <w:szCs w:val="18"/>
         </w:rPr>
-        <w:t>#define</w:t>
-      </w:r>
+        <w:t>ifndef</w:t>
+      </w:r>
+      <w:proofErr w:type="spellEnd"/>
       <w:r>
         <w:rPr>
           <w:rFonts w:ascii="Consolas" w:eastAsia="Times New Roman" w:hAnsi="Consolas" w:cs="Consolas"/>
@@ -1166,75 +1398,41 @@
           <w:sz w:val="18"/>
           <w:szCs w:val="18"/>
         </w:rPr>
-        <w:tab/>
-        <w:t>POKERCARDTABLE_H</w:t>
-      </w:r>
-    </w:p>
-    <w:p>
-      <w:pPr>
-        <w:shd w:val="clear" w:color="auto" w:fill="E7E6E6" w:themeFill="background2"/>
-        <w:tabs>
-          <w:tab w:val="left" w:pos="916"/>
-          <w:tab w:val="left" w:pos="1832"/>
-          <w:tab w:val="left" w:pos="2748"/>
-          <w:tab w:val="left" w:pos="3664"/>
-          <w:tab w:val="left" w:pos="4580"/>
-          <w:tab w:val="left" w:pos="5496"/>
-          <w:tab w:val="left" w:pos="6412"/>
-          <w:tab w:val="left" w:pos="7328"/>
-          <w:tab w:val="left" w:pos="8244"/>
-          <w:tab w:val="left" w:pos="9160"/>
-          <w:tab w:val="left" w:pos="10076"/>
-          <w:tab w:val="left" w:pos="10992"/>
-          <w:tab w:val="left" w:pos="11908"/>
-          <w:tab w:val="left" w:pos="12824"/>
-          <w:tab w:val="left" w:pos="13740"/>
-          <w:tab w:val="left" w:pos="14656"/>
-        </w:tabs>
-        <w:spacing w:after="0" w:line="240" w:lineRule="auto"/>
-        <w:ind w:left="0" w:right="0"/>
-        <w:rPr>
-          <w:rFonts w:ascii="Consolas" w:eastAsia="Times New Roman" w:hAnsi="Consolas" w:cs="Consolas"/>
-          <w:color w:val="333333"/>
-          <w:sz w:val="18"/>
-          <w:szCs w:val="18"/>
-        </w:rPr>
-      </w:pPr>
-      <w:bookmarkStart w:id="9" w:name="PokerCardTable.h-10"/>
-      <w:bookmarkEnd w:id="9"/>
-    </w:p>
-    <w:p>
-      <w:pPr>
-        <w:shd w:val="clear" w:color="auto" w:fill="E7E6E6" w:themeFill="background2"/>
-        <w:tabs>
-          <w:tab w:val="left" w:pos="916"/>
-          <w:tab w:val="left" w:pos="1832"/>
-          <w:tab w:val="left" w:pos="2748"/>
-          <w:tab w:val="left" w:pos="3664"/>
-          <w:tab w:val="left" w:pos="4580"/>
-          <w:tab w:val="left" w:pos="5496"/>
-          <w:tab w:val="left" w:pos="6412"/>
-          <w:tab w:val="left" w:pos="7328"/>
-          <w:tab w:val="left" w:pos="8244"/>
-          <w:tab w:val="left" w:pos="9160"/>
-          <w:tab w:val="left" w:pos="10076"/>
-          <w:tab w:val="left" w:pos="10992"/>
-          <w:tab w:val="left" w:pos="11908"/>
-          <w:tab w:val="left" w:pos="12824"/>
-          <w:tab w:val="left" w:pos="13740"/>
-          <w:tab w:val="left" w:pos="14656"/>
-        </w:tabs>
-        <w:spacing w:after="0" w:line="240" w:lineRule="auto"/>
-        <w:ind w:left="0" w:right="0"/>
-        <w:rPr>
-          <w:rFonts w:ascii="Consolas" w:eastAsia="Times New Roman" w:hAnsi="Consolas" w:cs="Consolas"/>
-          <w:color w:val="333333"/>
-          <w:sz w:val="18"/>
-          <w:szCs w:val="18"/>
-        </w:rPr>
-      </w:pPr>
-      <w:bookmarkStart w:id="10" w:name="PokerCardTable.h-11"/>
-      <w:bookmarkEnd w:id="10"/>
+        <w:t xml:space="preserve"> POKERCARDTABLE_H</w:t>
+      </w:r>
+    </w:p>
+    <w:p>
+      <w:pPr>
+        <w:shd w:val="clear" w:color="auto" w:fill="E7E6E6" w:themeFill="background2"/>
+        <w:tabs>
+          <w:tab w:val="left" w:pos="916"/>
+          <w:tab w:val="left" w:pos="1832"/>
+          <w:tab w:val="left" w:pos="2748"/>
+          <w:tab w:val="left" w:pos="3664"/>
+          <w:tab w:val="left" w:pos="4580"/>
+          <w:tab w:val="left" w:pos="5496"/>
+          <w:tab w:val="left" w:pos="6412"/>
+          <w:tab w:val="left" w:pos="7328"/>
+          <w:tab w:val="left" w:pos="8244"/>
+          <w:tab w:val="left" w:pos="9160"/>
+          <w:tab w:val="left" w:pos="10076"/>
+          <w:tab w:val="left" w:pos="10992"/>
+          <w:tab w:val="left" w:pos="11908"/>
+          <w:tab w:val="left" w:pos="12824"/>
+          <w:tab w:val="left" w:pos="13740"/>
+          <w:tab w:val="left" w:pos="14656"/>
+        </w:tabs>
+        <w:spacing w:after="0" w:line="240" w:lineRule="auto"/>
+        <w:ind w:left="0" w:right="0"/>
+        <w:rPr>
+          <w:rFonts w:ascii="Consolas" w:eastAsia="Times New Roman" w:hAnsi="Consolas" w:cs="Consolas"/>
+          <w:color w:val="333333"/>
+          <w:sz w:val="18"/>
+          <w:szCs w:val="18"/>
+        </w:rPr>
+      </w:pPr>
+      <w:bookmarkStart w:id="8" w:name="PokerCardTable.h-9"/>
+      <w:bookmarkEnd w:id="8"/>
       <w:r>
         <w:rPr>
           <w:rFonts w:ascii="Consolas" w:eastAsia="Times New Roman" w:hAnsi="Consolas" w:cs="Consolas"/>
@@ -1244,41 +1442,8 @@
           <w:sz w:val="18"/>
           <w:szCs w:val="18"/>
         </w:rPr>
-        <w:t>#include &lt;vector&gt;</w:t>
-      </w:r>
-    </w:p>
-    <w:p>
-      <w:pPr>
-        <w:shd w:val="clear" w:color="auto" w:fill="E7E6E6" w:themeFill="background2"/>
-        <w:tabs>
-          <w:tab w:val="left" w:pos="916"/>
-          <w:tab w:val="left" w:pos="1832"/>
-          <w:tab w:val="left" w:pos="2748"/>
-          <w:tab w:val="left" w:pos="3664"/>
-          <w:tab w:val="left" w:pos="4580"/>
-          <w:tab w:val="left" w:pos="5496"/>
-          <w:tab w:val="left" w:pos="6412"/>
-          <w:tab w:val="left" w:pos="7328"/>
-          <w:tab w:val="left" w:pos="8244"/>
-          <w:tab w:val="left" w:pos="9160"/>
-          <w:tab w:val="left" w:pos="10076"/>
-          <w:tab w:val="left" w:pos="10992"/>
-          <w:tab w:val="left" w:pos="11908"/>
-          <w:tab w:val="left" w:pos="12824"/>
-          <w:tab w:val="left" w:pos="13740"/>
-          <w:tab w:val="left" w:pos="14656"/>
-        </w:tabs>
-        <w:spacing w:after="0" w:line="240" w:lineRule="auto"/>
-        <w:ind w:left="0" w:right="0"/>
-        <w:rPr>
-          <w:rFonts w:ascii="Consolas" w:eastAsia="Times New Roman" w:hAnsi="Consolas" w:cs="Consolas"/>
-          <w:color w:val="333333"/>
-          <w:sz w:val="18"/>
-          <w:szCs w:val="18"/>
-        </w:rPr>
-      </w:pPr>
-      <w:bookmarkStart w:id="11" w:name="PokerCardTable.h-12"/>
-      <w:bookmarkEnd w:id="11"/>
+        <w:t>#define</w:t>
+      </w:r>
       <w:r>
         <w:rPr>
           <w:rFonts w:ascii="Consolas" w:eastAsia="Times New Roman" w:hAnsi="Consolas" w:cs="Consolas"/>
@@ -1288,41 +1453,75 @@
           <w:sz w:val="18"/>
           <w:szCs w:val="18"/>
         </w:rPr>
-        <w:t>#include &lt;string&gt;</w:t>
-      </w:r>
-    </w:p>
-    <w:p>
-      <w:pPr>
-        <w:shd w:val="clear" w:color="auto" w:fill="E7E6E6" w:themeFill="background2"/>
-        <w:tabs>
-          <w:tab w:val="left" w:pos="916"/>
-          <w:tab w:val="left" w:pos="1832"/>
-          <w:tab w:val="left" w:pos="2748"/>
-          <w:tab w:val="left" w:pos="3664"/>
-          <w:tab w:val="left" w:pos="4580"/>
-          <w:tab w:val="left" w:pos="5496"/>
-          <w:tab w:val="left" w:pos="6412"/>
-          <w:tab w:val="left" w:pos="7328"/>
-          <w:tab w:val="left" w:pos="8244"/>
-          <w:tab w:val="left" w:pos="9160"/>
-          <w:tab w:val="left" w:pos="10076"/>
-          <w:tab w:val="left" w:pos="10992"/>
-          <w:tab w:val="left" w:pos="11908"/>
-          <w:tab w:val="left" w:pos="12824"/>
-          <w:tab w:val="left" w:pos="13740"/>
-          <w:tab w:val="left" w:pos="14656"/>
-        </w:tabs>
-        <w:spacing w:after="0" w:line="240" w:lineRule="auto"/>
-        <w:ind w:left="0" w:right="0"/>
-        <w:rPr>
-          <w:rFonts w:ascii="Consolas" w:eastAsia="Times New Roman" w:hAnsi="Consolas" w:cs="Consolas"/>
-          <w:color w:val="333333"/>
-          <w:sz w:val="18"/>
-          <w:szCs w:val="18"/>
-        </w:rPr>
-      </w:pPr>
-      <w:bookmarkStart w:id="12" w:name="PokerCardTable.h-13"/>
-      <w:bookmarkEnd w:id="12"/>
+        <w:tab/>
+        <w:t>POKERCARDTABLE_H</w:t>
+      </w:r>
+    </w:p>
+    <w:p>
+      <w:pPr>
+        <w:shd w:val="clear" w:color="auto" w:fill="E7E6E6" w:themeFill="background2"/>
+        <w:tabs>
+          <w:tab w:val="left" w:pos="916"/>
+          <w:tab w:val="left" w:pos="1832"/>
+          <w:tab w:val="left" w:pos="2748"/>
+          <w:tab w:val="left" w:pos="3664"/>
+          <w:tab w:val="left" w:pos="4580"/>
+          <w:tab w:val="left" w:pos="5496"/>
+          <w:tab w:val="left" w:pos="6412"/>
+          <w:tab w:val="left" w:pos="7328"/>
+          <w:tab w:val="left" w:pos="8244"/>
+          <w:tab w:val="left" w:pos="9160"/>
+          <w:tab w:val="left" w:pos="10076"/>
+          <w:tab w:val="left" w:pos="10992"/>
+          <w:tab w:val="left" w:pos="11908"/>
+          <w:tab w:val="left" w:pos="12824"/>
+          <w:tab w:val="left" w:pos="13740"/>
+          <w:tab w:val="left" w:pos="14656"/>
+        </w:tabs>
+        <w:spacing w:after="0" w:line="240" w:lineRule="auto"/>
+        <w:ind w:left="0" w:right="0"/>
+        <w:rPr>
+          <w:rFonts w:ascii="Consolas" w:eastAsia="Times New Roman" w:hAnsi="Consolas" w:cs="Consolas"/>
+          <w:color w:val="333333"/>
+          <w:sz w:val="18"/>
+          <w:szCs w:val="18"/>
+        </w:rPr>
+      </w:pPr>
+      <w:bookmarkStart w:id="9" w:name="PokerCardTable.h-10"/>
+      <w:bookmarkEnd w:id="9"/>
+    </w:p>
+    <w:p>
+      <w:pPr>
+        <w:shd w:val="clear" w:color="auto" w:fill="E7E6E6" w:themeFill="background2"/>
+        <w:tabs>
+          <w:tab w:val="left" w:pos="916"/>
+          <w:tab w:val="left" w:pos="1832"/>
+          <w:tab w:val="left" w:pos="2748"/>
+          <w:tab w:val="left" w:pos="3664"/>
+          <w:tab w:val="left" w:pos="4580"/>
+          <w:tab w:val="left" w:pos="5496"/>
+          <w:tab w:val="left" w:pos="6412"/>
+          <w:tab w:val="left" w:pos="7328"/>
+          <w:tab w:val="left" w:pos="8244"/>
+          <w:tab w:val="left" w:pos="9160"/>
+          <w:tab w:val="left" w:pos="10076"/>
+          <w:tab w:val="left" w:pos="10992"/>
+          <w:tab w:val="left" w:pos="11908"/>
+          <w:tab w:val="left" w:pos="12824"/>
+          <w:tab w:val="left" w:pos="13740"/>
+          <w:tab w:val="left" w:pos="14656"/>
+        </w:tabs>
+        <w:spacing w:after="0" w:line="240" w:lineRule="auto"/>
+        <w:ind w:left="0" w:right="0"/>
+        <w:rPr>
+          <w:rFonts w:ascii="Consolas" w:eastAsia="Times New Roman" w:hAnsi="Consolas" w:cs="Consolas"/>
+          <w:color w:val="333333"/>
+          <w:sz w:val="18"/>
+          <w:szCs w:val="18"/>
+        </w:rPr>
+      </w:pPr>
+      <w:bookmarkStart w:id="10" w:name="PokerCardTable.h-11"/>
+      <w:bookmarkEnd w:id="10"/>
       <w:r>
         <w:rPr>
           <w:rFonts w:ascii="Consolas" w:eastAsia="Times New Roman" w:hAnsi="Consolas" w:cs="Consolas"/>
@@ -1332,6 +1531,94 @@
           <w:sz w:val="18"/>
           <w:szCs w:val="18"/>
         </w:rPr>
+        <w:t>#include &lt;vector&gt;</w:t>
+      </w:r>
+    </w:p>
+    <w:p>
+      <w:pPr>
+        <w:shd w:val="clear" w:color="auto" w:fill="E7E6E6" w:themeFill="background2"/>
+        <w:tabs>
+          <w:tab w:val="left" w:pos="916"/>
+          <w:tab w:val="left" w:pos="1832"/>
+          <w:tab w:val="left" w:pos="2748"/>
+          <w:tab w:val="left" w:pos="3664"/>
+          <w:tab w:val="left" w:pos="4580"/>
+          <w:tab w:val="left" w:pos="5496"/>
+          <w:tab w:val="left" w:pos="6412"/>
+          <w:tab w:val="left" w:pos="7328"/>
+          <w:tab w:val="left" w:pos="8244"/>
+          <w:tab w:val="left" w:pos="9160"/>
+          <w:tab w:val="left" w:pos="10076"/>
+          <w:tab w:val="left" w:pos="10992"/>
+          <w:tab w:val="left" w:pos="11908"/>
+          <w:tab w:val="left" w:pos="12824"/>
+          <w:tab w:val="left" w:pos="13740"/>
+          <w:tab w:val="left" w:pos="14656"/>
+        </w:tabs>
+        <w:spacing w:after="0" w:line="240" w:lineRule="auto"/>
+        <w:ind w:left="0" w:right="0"/>
+        <w:rPr>
+          <w:rFonts w:ascii="Consolas" w:eastAsia="Times New Roman" w:hAnsi="Consolas" w:cs="Consolas"/>
+          <w:color w:val="333333"/>
+          <w:sz w:val="18"/>
+          <w:szCs w:val="18"/>
+        </w:rPr>
+      </w:pPr>
+      <w:bookmarkStart w:id="11" w:name="PokerCardTable.h-12"/>
+      <w:bookmarkEnd w:id="11"/>
+      <w:r>
+        <w:rPr>
+          <w:rFonts w:ascii="Consolas" w:eastAsia="Times New Roman" w:hAnsi="Consolas" w:cs="Consolas"/>
+          <w:b/>
+          <w:bCs/>
+          <w:color w:val="999999"/>
+          <w:sz w:val="18"/>
+          <w:szCs w:val="18"/>
+        </w:rPr>
+        <w:t>#include &lt;string&gt;</w:t>
+      </w:r>
+    </w:p>
+    <w:p>
+      <w:pPr>
+        <w:shd w:val="clear" w:color="auto" w:fill="E7E6E6" w:themeFill="background2"/>
+        <w:tabs>
+          <w:tab w:val="left" w:pos="916"/>
+          <w:tab w:val="left" w:pos="1832"/>
+          <w:tab w:val="left" w:pos="2748"/>
+          <w:tab w:val="left" w:pos="3664"/>
+          <w:tab w:val="left" w:pos="4580"/>
+          <w:tab w:val="left" w:pos="5496"/>
+          <w:tab w:val="left" w:pos="6412"/>
+          <w:tab w:val="left" w:pos="7328"/>
+          <w:tab w:val="left" w:pos="8244"/>
+          <w:tab w:val="left" w:pos="9160"/>
+          <w:tab w:val="left" w:pos="10076"/>
+          <w:tab w:val="left" w:pos="10992"/>
+          <w:tab w:val="left" w:pos="11908"/>
+          <w:tab w:val="left" w:pos="12824"/>
+          <w:tab w:val="left" w:pos="13740"/>
+          <w:tab w:val="left" w:pos="14656"/>
+        </w:tabs>
+        <w:spacing w:after="0" w:line="240" w:lineRule="auto"/>
+        <w:ind w:left="0" w:right="0"/>
+        <w:rPr>
+          <w:rFonts w:ascii="Consolas" w:eastAsia="Times New Roman" w:hAnsi="Consolas" w:cs="Consolas"/>
+          <w:color w:val="333333"/>
+          <w:sz w:val="18"/>
+          <w:szCs w:val="18"/>
+        </w:rPr>
+      </w:pPr>
+      <w:bookmarkStart w:id="12" w:name="PokerCardTable.h-13"/>
+      <w:bookmarkEnd w:id="12"/>
+      <w:r>
+        <w:rPr>
+          <w:rFonts w:ascii="Consolas" w:eastAsia="Times New Roman" w:hAnsi="Consolas" w:cs="Consolas"/>
+          <w:b/>
+          <w:bCs/>
+          <w:color w:val="999999"/>
+          <w:sz w:val="18"/>
+          <w:szCs w:val="18"/>
+        </w:rPr>
         <w:t>#include &lt;set&gt;</w:t>
       </w:r>
     </w:p>
@@ -1367,14 +1654,45 @@
       </w:pPr>
       <w:bookmarkStart w:id="13" w:name="PokerCardTable.h-14"/>
       <w:bookmarkEnd w:id="13"/>
-      <w:r>
-        <w:rPr>
-          <w:rFonts w:ascii="Consolas" w:eastAsia="Times New Roman" w:hAnsi="Consolas" w:cs="Consolas"/>
-          <w:color w:val="333333"/>
-          <w:sz w:val="18"/>
-          <w:szCs w:val="18"/>
-        </w:rPr>
-        <w:t>using namespace std;</w:t>
+      <w:proofErr w:type="gramStart"/>
+      <w:r>
+        <w:rPr>
+          <w:rFonts w:ascii="Consolas" w:eastAsia="Times New Roman" w:hAnsi="Consolas" w:cs="Consolas"/>
+          <w:color w:val="333333"/>
+          <w:sz w:val="18"/>
+          <w:szCs w:val="18"/>
+        </w:rPr>
+        <w:t>using</w:t>
+      </w:r>
+      <w:proofErr w:type="gramEnd"/>
+      <w:r>
+        <w:rPr>
+          <w:rFonts w:ascii="Consolas" w:eastAsia="Times New Roman" w:hAnsi="Consolas" w:cs="Consolas"/>
+          <w:color w:val="333333"/>
+          <w:sz w:val="18"/>
+          <w:szCs w:val="18"/>
+        </w:rPr>
+        <w:t xml:space="preserve"> namespace </w:t>
+      </w:r>
+      <w:proofErr w:type="spellStart"/>
+      <w:r>
+        <w:rPr>
+          <w:rFonts w:ascii="Consolas" w:eastAsia="Times New Roman" w:hAnsi="Consolas" w:cs="Consolas"/>
+          <w:color w:val="333333"/>
+          <w:sz w:val="18"/>
+          <w:szCs w:val="18"/>
+        </w:rPr>
+        <w:t>std</w:t>
+      </w:r>
+      <w:proofErr w:type="spellEnd"/>
+      <w:r>
+        <w:rPr>
+          <w:rFonts w:ascii="Consolas" w:eastAsia="Times New Roman" w:hAnsi="Consolas" w:cs="Consolas"/>
+          <w:color w:val="333333"/>
+          <w:sz w:val="18"/>
+          <w:szCs w:val="18"/>
+        </w:rPr>
+        <w:t>;</w:t>
       </w:r>
     </w:p>
     <w:p>
@@ -1574,6 +1892,8 @@
       </w:pPr>
       <w:bookmarkStart w:id="18" w:name="PokerCardTable.h-19"/>
       <w:bookmarkEnd w:id="18"/>
+      <w:proofErr w:type="spellStart"/>
+      <w:proofErr w:type="gramStart"/>
       <w:r>
         <w:rPr>
           <w:rFonts w:ascii="Consolas" w:eastAsia="Times New Roman" w:hAnsi="Consolas" w:cs="Consolas"/>
@@ -1583,8 +1903,11 @@
           <w:sz w:val="18"/>
           <w:szCs w:val="18"/>
         </w:rPr>
+        <w:lastRenderedPageBreak/>
         <w:t>enum</w:t>
       </w:r>
+      <w:proofErr w:type="spellEnd"/>
+      <w:proofErr w:type="gramEnd"/>
       <w:r>
         <w:rPr>
           <w:rFonts w:ascii="Consolas" w:eastAsia="Times New Roman" w:hAnsi="Consolas" w:cs="Consolas"/>
@@ -1876,6 +2199,8 @@
       </w:pPr>
       <w:bookmarkStart w:id="25" w:name="PokerCardTable.h-26"/>
       <w:bookmarkEnd w:id="25"/>
+      <w:proofErr w:type="spellStart"/>
+      <w:proofErr w:type="gramStart"/>
       <w:r>
         <w:rPr>
           <w:rFonts w:ascii="Consolas" w:eastAsia="Times New Roman" w:hAnsi="Consolas" w:cs="Consolas"/>
@@ -1887,6 +2212,8 @@
         </w:rPr>
         <w:t>enum</w:t>
       </w:r>
+      <w:proofErr w:type="spellEnd"/>
+      <w:proofErr w:type="gramEnd"/>
       <w:r>
         <w:rPr>
           <w:rFonts w:ascii="Consolas" w:eastAsia="Times New Roman" w:hAnsi="Consolas" w:cs="Consolas"/>
@@ -2222,6 +2549,8 @@
       </w:pPr>
       <w:bookmarkStart w:id="33" w:name="PokerCardTable.h-34"/>
       <w:bookmarkEnd w:id="33"/>
+      <w:proofErr w:type="spellStart"/>
+      <w:proofErr w:type="gramStart"/>
       <w:r>
         <w:rPr>
           <w:rFonts w:ascii="Consolas" w:eastAsia="Times New Roman" w:hAnsi="Consolas" w:cs="Consolas"/>
@@ -2233,6 +2562,8 @@
         </w:rPr>
         <w:t>typedef</w:t>
       </w:r>
+      <w:proofErr w:type="spellEnd"/>
+      <w:proofErr w:type="gramEnd"/>
       <w:r>
         <w:rPr>
           <w:rFonts w:ascii="Consolas" w:eastAsia="Times New Roman" w:hAnsi="Consolas" w:cs="Consolas"/>
@@ -2242,6 +2573,7 @@
         </w:rPr>
         <w:t xml:space="preserve"> </w:t>
       </w:r>
+      <w:proofErr w:type="spellStart"/>
       <w:r>
         <w:rPr>
           <w:rFonts w:ascii="Consolas" w:eastAsia="Times New Roman" w:hAnsi="Consolas" w:cs="Consolas"/>
@@ -2253,6 +2585,7 @@
         </w:rPr>
         <w:t>struct</w:t>
       </w:r>
+      <w:proofErr w:type="spellEnd"/>
       <w:r>
         <w:rPr>
           <w:rFonts w:ascii="Consolas" w:eastAsia="Times New Roman" w:hAnsi="Consolas" w:cs="Consolas"/>
@@ -2304,6 +2637,8 @@
         </w:rPr>
         <w:t xml:space="preserve">    </w:t>
       </w:r>
+      <w:proofErr w:type="spellStart"/>
+      <w:proofErr w:type="gramStart"/>
       <w:r>
         <w:rPr>
           <w:rFonts w:ascii="Consolas" w:eastAsia="Times New Roman" w:hAnsi="Consolas" w:cs="Consolas"/>
@@ -2315,6 +2650,8 @@
         </w:rPr>
         <w:t>int</w:t>
       </w:r>
+      <w:proofErr w:type="spellEnd"/>
+      <w:proofErr w:type="gramEnd"/>
       <w:r>
         <w:rPr>
           <w:rFonts w:ascii="Consolas" w:eastAsia="Times New Roman" w:hAnsi="Consolas" w:cs="Consolas"/>
@@ -2734,8 +3071,31 @@
           <w:sz w:val="18"/>
           <w:szCs w:val="18"/>
         </w:rPr>
-        <w:lastRenderedPageBreak/>
-        <w:t xml:space="preserve"> * Suits/Ranks  Ace 2   3   4   5   6   7   8   9   10  Jack Queen King                         </w:t>
+        <w:t xml:space="preserve"> * Suits/</w:t>
+      </w:r>
+      <w:proofErr w:type="gramStart"/>
+      <w:r>
+        <w:rPr>
+          <w:rFonts w:ascii="Consolas" w:eastAsia="Times New Roman" w:hAnsi="Consolas" w:cs="Consolas"/>
+          <w:i/>
+          <w:iCs/>
+          <w:color w:val="999988"/>
+          <w:sz w:val="18"/>
+          <w:szCs w:val="18"/>
+        </w:rPr>
+        <w:t>Ranks  Ace</w:t>
+      </w:r>
+      <w:proofErr w:type="gramEnd"/>
+      <w:r>
+        <w:rPr>
+          <w:rFonts w:ascii="Consolas" w:eastAsia="Times New Roman" w:hAnsi="Consolas" w:cs="Consolas"/>
+          <w:i/>
+          <w:iCs/>
+          <w:color w:val="999988"/>
+          <w:sz w:val="18"/>
+          <w:szCs w:val="18"/>
+        </w:rPr>
+        <w:t xml:space="preserve"> 2   3   4   5   6   7   8   9   10  Jack Queen King                         </w:t>
       </w:r>
     </w:p>
     <w:p>
@@ -2990,14 +3350,45 @@
       </w:pPr>
       <w:bookmarkStart w:id="50" w:name="PokerCardTable.h-51"/>
       <w:bookmarkEnd w:id="50"/>
-      <w:r>
-        <w:rPr>
-          <w:rFonts w:ascii="Consolas" w:eastAsia="Times New Roman" w:hAnsi="Consolas" w:cs="Consolas"/>
-          <w:color w:val="333333"/>
-          <w:sz w:val="18"/>
-          <w:szCs w:val="18"/>
-        </w:rPr>
-        <w:t>class PokerCardTable {</w:t>
+      <w:proofErr w:type="gramStart"/>
+      <w:r>
+        <w:rPr>
+          <w:rFonts w:ascii="Consolas" w:eastAsia="Times New Roman" w:hAnsi="Consolas" w:cs="Consolas"/>
+          <w:color w:val="333333"/>
+          <w:sz w:val="18"/>
+          <w:szCs w:val="18"/>
+        </w:rPr>
+        <w:t>class</w:t>
+      </w:r>
+      <w:proofErr w:type="gramEnd"/>
+      <w:r>
+        <w:rPr>
+          <w:rFonts w:ascii="Consolas" w:eastAsia="Times New Roman" w:hAnsi="Consolas" w:cs="Consolas"/>
+          <w:color w:val="333333"/>
+          <w:sz w:val="18"/>
+          <w:szCs w:val="18"/>
+        </w:rPr>
+        <w:t xml:space="preserve"> </w:t>
+      </w:r>
+      <w:proofErr w:type="spellStart"/>
+      <w:r>
+        <w:rPr>
+          <w:rFonts w:ascii="Consolas" w:eastAsia="Times New Roman" w:hAnsi="Consolas" w:cs="Consolas"/>
+          <w:color w:val="333333"/>
+          <w:sz w:val="18"/>
+          <w:szCs w:val="18"/>
+        </w:rPr>
+        <w:t>PokerCardTable</w:t>
+      </w:r>
+      <w:proofErr w:type="spellEnd"/>
+      <w:r>
+        <w:rPr>
+          <w:rFonts w:ascii="Consolas" w:eastAsia="Times New Roman" w:hAnsi="Consolas" w:cs="Consolas"/>
+          <w:color w:val="333333"/>
+          <w:sz w:val="18"/>
+          <w:szCs w:val="18"/>
+        </w:rPr>
+        <w:t xml:space="preserve"> {</w:t>
       </w:r>
     </w:p>
     <w:p>
@@ -3032,14 +3423,25 @@
       </w:pPr>
       <w:bookmarkStart w:id="51" w:name="PokerCardTable.h-52"/>
       <w:bookmarkEnd w:id="51"/>
-      <w:r>
-        <w:rPr>
-          <w:rFonts w:ascii="Consolas" w:eastAsia="Times New Roman" w:hAnsi="Consolas" w:cs="Consolas"/>
-          <w:color w:val="333333"/>
-          <w:sz w:val="18"/>
-          <w:szCs w:val="18"/>
-        </w:rPr>
-        <w:t>private:</w:t>
+      <w:proofErr w:type="gramStart"/>
+      <w:r>
+        <w:rPr>
+          <w:rFonts w:ascii="Consolas" w:eastAsia="Times New Roman" w:hAnsi="Consolas" w:cs="Consolas"/>
+          <w:color w:val="333333"/>
+          <w:sz w:val="18"/>
+          <w:szCs w:val="18"/>
+        </w:rPr>
+        <w:t>private</w:t>
+      </w:r>
+      <w:proofErr w:type="gramEnd"/>
+      <w:r>
+        <w:rPr>
+          <w:rFonts w:ascii="Consolas" w:eastAsia="Times New Roman" w:hAnsi="Consolas" w:cs="Consolas"/>
+          <w:color w:val="333333"/>
+          <w:sz w:val="18"/>
+          <w:szCs w:val="18"/>
+        </w:rPr>
+        <w:t>:</w:t>
       </w:r>
     </w:p>
     <w:p>
@@ -3257,6 +3659,7 @@
         </w:rPr>
         <w:t xml:space="preserve">    </w:t>
       </w:r>
+      <w:proofErr w:type="gramStart"/>
       <w:r>
         <w:rPr>
           <w:rFonts w:ascii="Consolas" w:eastAsia="Times New Roman" w:hAnsi="Consolas" w:cs="Consolas"/>
@@ -3268,6 +3671,7 @@
         </w:rPr>
         <w:t>static</w:t>
       </w:r>
+      <w:proofErr w:type="gramEnd"/>
       <w:r>
         <w:rPr>
           <w:rFonts w:ascii="Consolas" w:eastAsia="Times New Roman" w:hAnsi="Consolas" w:cs="Consolas"/>
@@ -3277,6 +3681,7 @@
         </w:rPr>
         <w:t xml:space="preserve"> </w:t>
       </w:r>
+      <w:proofErr w:type="spellStart"/>
       <w:r>
         <w:rPr>
           <w:rFonts w:ascii="Consolas" w:eastAsia="Times New Roman" w:hAnsi="Consolas" w:cs="Consolas"/>
@@ -3288,6 +3693,7 @@
         </w:rPr>
         <w:t>const</w:t>
       </w:r>
+      <w:proofErr w:type="spellEnd"/>
       <w:r>
         <w:rPr>
           <w:rFonts w:ascii="Consolas" w:eastAsia="Times New Roman" w:hAnsi="Consolas" w:cs="Consolas"/>
@@ -3297,6 +3703,7 @@
         </w:rPr>
         <w:t xml:space="preserve"> </w:t>
       </w:r>
+      <w:proofErr w:type="spellStart"/>
       <w:r>
         <w:rPr>
           <w:rFonts w:ascii="Consolas" w:eastAsia="Times New Roman" w:hAnsi="Consolas" w:cs="Consolas"/>
@@ -3308,6 +3715,7 @@
         </w:rPr>
         <w:t>int</w:t>
       </w:r>
+      <w:proofErr w:type="spellEnd"/>
       <w:r>
         <w:rPr>
           <w:rFonts w:ascii="Consolas" w:eastAsia="Times New Roman" w:hAnsi="Consolas" w:cs="Consolas"/>
@@ -3571,6 +3979,7 @@
         </w:rPr>
         <w:t xml:space="preserve">    </w:t>
       </w:r>
+      <w:proofErr w:type="gramStart"/>
       <w:r>
         <w:rPr>
           <w:rFonts w:ascii="Consolas" w:eastAsia="Times New Roman" w:hAnsi="Consolas" w:cs="Consolas"/>
@@ -3582,6 +3991,7 @@
         </w:rPr>
         <w:t>static</w:t>
       </w:r>
+      <w:proofErr w:type="gramEnd"/>
       <w:r>
         <w:rPr>
           <w:rFonts w:ascii="Consolas" w:eastAsia="Times New Roman" w:hAnsi="Consolas" w:cs="Consolas"/>
@@ -3591,6 +4001,7 @@
         </w:rPr>
         <w:t xml:space="preserve"> </w:t>
       </w:r>
+      <w:proofErr w:type="spellStart"/>
       <w:r>
         <w:rPr>
           <w:rFonts w:ascii="Consolas" w:eastAsia="Times New Roman" w:hAnsi="Consolas" w:cs="Consolas"/>
@@ -3602,6 +4013,7 @@
         </w:rPr>
         <w:t>const</w:t>
       </w:r>
+      <w:proofErr w:type="spellEnd"/>
       <w:r>
         <w:rPr>
           <w:rFonts w:ascii="Consolas" w:eastAsia="Times New Roman" w:hAnsi="Consolas" w:cs="Consolas"/>
@@ -3611,6 +4023,7 @@
         </w:rPr>
         <w:t xml:space="preserve"> </w:t>
       </w:r>
+      <w:proofErr w:type="spellStart"/>
       <w:r>
         <w:rPr>
           <w:rFonts w:ascii="Consolas" w:eastAsia="Times New Roman" w:hAnsi="Consolas" w:cs="Consolas"/>
@@ -3622,6 +4035,7 @@
         </w:rPr>
         <w:t>int</w:t>
       </w:r>
+      <w:proofErr w:type="spellEnd"/>
       <w:r>
         <w:rPr>
           <w:rFonts w:ascii="Consolas" w:eastAsia="Times New Roman" w:hAnsi="Consolas" w:cs="Consolas"/>
@@ -3885,6 +4299,7 @@
         </w:rPr>
         <w:t xml:space="preserve">    </w:t>
       </w:r>
+      <w:proofErr w:type="gramStart"/>
       <w:r>
         <w:rPr>
           <w:rFonts w:ascii="Consolas" w:eastAsia="Times New Roman" w:hAnsi="Consolas" w:cs="Consolas"/>
@@ -3896,6 +4311,7 @@
         </w:rPr>
         <w:t>static</w:t>
       </w:r>
+      <w:proofErr w:type="gramEnd"/>
       <w:r>
         <w:rPr>
           <w:rFonts w:ascii="Consolas" w:eastAsia="Times New Roman" w:hAnsi="Consolas" w:cs="Consolas"/>
@@ -3905,6 +4321,7 @@
         </w:rPr>
         <w:t xml:space="preserve"> </w:t>
       </w:r>
+      <w:proofErr w:type="spellStart"/>
       <w:r>
         <w:rPr>
           <w:rFonts w:ascii="Consolas" w:eastAsia="Times New Roman" w:hAnsi="Consolas" w:cs="Consolas"/>
@@ -3916,6 +4333,7 @@
         </w:rPr>
         <w:t>const</w:t>
       </w:r>
+      <w:proofErr w:type="spellEnd"/>
       <w:r>
         <w:rPr>
           <w:rFonts w:ascii="Consolas" w:eastAsia="Times New Roman" w:hAnsi="Consolas" w:cs="Consolas"/>
@@ -3925,6 +4343,7 @@
         </w:rPr>
         <w:t xml:space="preserve"> </w:t>
       </w:r>
+      <w:proofErr w:type="spellStart"/>
       <w:r>
         <w:rPr>
           <w:rFonts w:ascii="Consolas" w:eastAsia="Times New Roman" w:hAnsi="Consolas" w:cs="Consolas"/>
@@ -3936,6 +4355,7 @@
         </w:rPr>
         <w:t>int</w:t>
       </w:r>
+      <w:proofErr w:type="spellEnd"/>
       <w:r>
         <w:rPr>
           <w:rFonts w:ascii="Consolas" w:eastAsia="Times New Roman" w:hAnsi="Consolas" w:cs="Consolas"/>
@@ -4199,6 +4619,7 @@
         </w:rPr>
         <w:t xml:space="preserve">    </w:t>
       </w:r>
+      <w:proofErr w:type="gramStart"/>
       <w:r>
         <w:rPr>
           <w:rFonts w:ascii="Consolas" w:eastAsia="Times New Roman" w:hAnsi="Consolas" w:cs="Consolas"/>
@@ -4210,6 +4631,7 @@
         </w:rPr>
         <w:t>static</w:t>
       </w:r>
+      <w:proofErr w:type="gramEnd"/>
       <w:r>
         <w:rPr>
           <w:rFonts w:ascii="Consolas" w:eastAsia="Times New Roman" w:hAnsi="Consolas" w:cs="Consolas"/>
@@ -4219,6 +4641,7 @@
         </w:rPr>
         <w:t xml:space="preserve"> </w:t>
       </w:r>
+      <w:proofErr w:type="spellStart"/>
       <w:r>
         <w:rPr>
           <w:rFonts w:ascii="Consolas" w:eastAsia="Times New Roman" w:hAnsi="Consolas" w:cs="Consolas"/>
@@ -4230,6 +4653,7 @@
         </w:rPr>
         <w:t>const</w:t>
       </w:r>
+      <w:proofErr w:type="spellEnd"/>
       <w:r>
         <w:rPr>
           <w:rFonts w:ascii="Consolas" w:eastAsia="Times New Roman" w:hAnsi="Consolas" w:cs="Consolas"/>
@@ -4239,6 +4663,7 @@
         </w:rPr>
         <w:t xml:space="preserve"> </w:t>
       </w:r>
+      <w:proofErr w:type="spellStart"/>
       <w:r>
         <w:rPr>
           <w:rFonts w:ascii="Consolas" w:eastAsia="Times New Roman" w:hAnsi="Consolas" w:cs="Consolas"/>
@@ -4250,6 +4675,7 @@
         </w:rPr>
         <w:t>int</w:t>
       </w:r>
+      <w:proofErr w:type="spellEnd"/>
       <w:r>
         <w:rPr>
           <w:rFonts w:ascii="Consolas" w:eastAsia="Times New Roman" w:hAnsi="Consolas" w:cs="Consolas"/>
@@ -4513,6 +4939,7 @@
         </w:rPr>
         <w:t xml:space="preserve">    </w:t>
       </w:r>
+      <w:proofErr w:type="gramStart"/>
       <w:r>
         <w:rPr>
           <w:rFonts w:ascii="Consolas" w:eastAsia="Times New Roman" w:hAnsi="Consolas" w:cs="Consolas"/>
@@ -4524,6 +4951,7 @@
         </w:rPr>
         <w:t>static</w:t>
       </w:r>
+      <w:proofErr w:type="gramEnd"/>
       <w:r>
         <w:rPr>
           <w:rFonts w:ascii="Consolas" w:eastAsia="Times New Roman" w:hAnsi="Consolas" w:cs="Consolas"/>
@@ -4533,6 +4961,7 @@
         </w:rPr>
         <w:t xml:space="preserve"> </w:t>
       </w:r>
+      <w:proofErr w:type="spellStart"/>
       <w:r>
         <w:rPr>
           <w:rFonts w:ascii="Consolas" w:eastAsia="Times New Roman" w:hAnsi="Consolas" w:cs="Consolas"/>
@@ -4544,6 +4973,7 @@
         </w:rPr>
         <w:t>const</w:t>
       </w:r>
+      <w:proofErr w:type="spellEnd"/>
       <w:r>
         <w:rPr>
           <w:rFonts w:ascii="Consolas" w:eastAsia="Times New Roman" w:hAnsi="Consolas" w:cs="Consolas"/>
@@ -4553,6 +4983,7 @@
         </w:rPr>
         <w:t xml:space="preserve"> </w:t>
       </w:r>
+      <w:proofErr w:type="spellStart"/>
       <w:r>
         <w:rPr>
           <w:rFonts w:ascii="Consolas" w:eastAsia="Times New Roman" w:hAnsi="Consolas" w:cs="Consolas"/>
@@ -4564,6 +4995,7 @@
         </w:rPr>
         <w:t>int</w:t>
       </w:r>
+      <w:proofErr w:type="spellEnd"/>
       <w:r>
         <w:rPr>
           <w:rFonts w:ascii="Consolas" w:eastAsia="Times New Roman" w:hAnsi="Consolas" w:cs="Consolas"/>
@@ -4739,6 +5171,7 @@
           <w:sz w:val="18"/>
           <w:szCs w:val="18"/>
         </w:rPr>
+        <w:lastRenderedPageBreak/>
         <w:t xml:space="preserve">     * The second poker card index</w:t>
       </w:r>
     </w:p>
@@ -4827,6 +5260,7 @@
         </w:rPr>
         <w:t xml:space="preserve">    </w:t>
       </w:r>
+      <w:proofErr w:type="gramStart"/>
       <w:r>
         <w:rPr>
           <w:rFonts w:ascii="Consolas" w:eastAsia="Times New Roman" w:hAnsi="Consolas" w:cs="Consolas"/>
@@ -4838,6 +5272,7 @@
         </w:rPr>
         <w:t>static</w:t>
       </w:r>
+      <w:proofErr w:type="gramEnd"/>
       <w:r>
         <w:rPr>
           <w:rFonts w:ascii="Consolas" w:eastAsia="Times New Roman" w:hAnsi="Consolas" w:cs="Consolas"/>
@@ -4847,6 +5282,7 @@
         </w:rPr>
         <w:t xml:space="preserve"> </w:t>
       </w:r>
+      <w:proofErr w:type="spellStart"/>
       <w:r>
         <w:rPr>
           <w:rFonts w:ascii="Consolas" w:eastAsia="Times New Roman" w:hAnsi="Consolas" w:cs="Consolas"/>
@@ -4858,6 +5294,7 @@
         </w:rPr>
         <w:t>const</w:t>
       </w:r>
+      <w:proofErr w:type="spellEnd"/>
       <w:r>
         <w:rPr>
           <w:rFonts w:ascii="Consolas" w:eastAsia="Times New Roman" w:hAnsi="Consolas" w:cs="Consolas"/>
@@ -4867,6 +5304,7 @@
         </w:rPr>
         <w:t xml:space="preserve"> </w:t>
       </w:r>
+      <w:proofErr w:type="spellStart"/>
       <w:r>
         <w:rPr>
           <w:rFonts w:ascii="Consolas" w:eastAsia="Times New Roman" w:hAnsi="Consolas" w:cs="Consolas"/>
@@ -4878,6 +5316,7 @@
         </w:rPr>
         <w:t>int</w:t>
       </w:r>
+      <w:proofErr w:type="spellEnd"/>
       <w:r>
         <w:rPr>
           <w:rFonts w:ascii="Consolas" w:eastAsia="Times New Roman" w:hAnsi="Consolas" w:cs="Consolas"/>
@@ -5141,6 +5580,7 @@
         </w:rPr>
         <w:t xml:space="preserve">    </w:t>
       </w:r>
+      <w:proofErr w:type="gramStart"/>
       <w:r>
         <w:rPr>
           <w:rFonts w:ascii="Consolas" w:eastAsia="Times New Roman" w:hAnsi="Consolas" w:cs="Consolas"/>
@@ -5152,6 +5592,7 @@
         </w:rPr>
         <w:t>static</w:t>
       </w:r>
+      <w:proofErr w:type="gramEnd"/>
       <w:r>
         <w:rPr>
           <w:rFonts w:ascii="Consolas" w:eastAsia="Times New Roman" w:hAnsi="Consolas" w:cs="Consolas"/>
@@ -5161,6 +5602,7 @@
         </w:rPr>
         <w:t xml:space="preserve"> </w:t>
       </w:r>
+      <w:proofErr w:type="spellStart"/>
       <w:r>
         <w:rPr>
           <w:rFonts w:ascii="Consolas" w:eastAsia="Times New Roman" w:hAnsi="Consolas" w:cs="Consolas"/>
@@ -5172,6 +5614,7 @@
         </w:rPr>
         <w:t>const</w:t>
       </w:r>
+      <w:proofErr w:type="spellEnd"/>
       <w:r>
         <w:rPr>
           <w:rFonts w:ascii="Consolas" w:eastAsia="Times New Roman" w:hAnsi="Consolas" w:cs="Consolas"/>
@@ -5181,6 +5624,7 @@
         </w:rPr>
         <w:t xml:space="preserve"> </w:t>
       </w:r>
+      <w:proofErr w:type="spellStart"/>
       <w:r>
         <w:rPr>
           <w:rFonts w:ascii="Consolas" w:eastAsia="Times New Roman" w:hAnsi="Consolas" w:cs="Consolas"/>
@@ -5192,6 +5636,7 @@
         </w:rPr>
         <w:t>int</w:t>
       </w:r>
+      <w:proofErr w:type="spellEnd"/>
       <w:r>
         <w:rPr>
           <w:rFonts w:ascii="Consolas" w:eastAsia="Times New Roman" w:hAnsi="Consolas" w:cs="Consolas"/>
@@ -5455,6 +5900,7 @@
         </w:rPr>
         <w:t xml:space="preserve">    </w:t>
       </w:r>
+      <w:proofErr w:type="gramStart"/>
       <w:r>
         <w:rPr>
           <w:rFonts w:ascii="Consolas" w:eastAsia="Times New Roman" w:hAnsi="Consolas" w:cs="Consolas"/>
@@ -5466,6 +5912,7 @@
         </w:rPr>
         <w:t>static</w:t>
       </w:r>
+      <w:proofErr w:type="gramEnd"/>
       <w:r>
         <w:rPr>
           <w:rFonts w:ascii="Consolas" w:eastAsia="Times New Roman" w:hAnsi="Consolas" w:cs="Consolas"/>
@@ -5475,6 +5922,7 @@
         </w:rPr>
         <w:t xml:space="preserve"> </w:t>
       </w:r>
+      <w:proofErr w:type="spellStart"/>
       <w:r>
         <w:rPr>
           <w:rFonts w:ascii="Consolas" w:eastAsia="Times New Roman" w:hAnsi="Consolas" w:cs="Consolas"/>
@@ -5486,6 +5934,7 @@
         </w:rPr>
         <w:t>const</w:t>
       </w:r>
+      <w:proofErr w:type="spellEnd"/>
       <w:r>
         <w:rPr>
           <w:rFonts w:ascii="Consolas" w:eastAsia="Times New Roman" w:hAnsi="Consolas" w:cs="Consolas"/>
@@ -5495,6 +5944,7 @@
         </w:rPr>
         <w:t xml:space="preserve"> </w:t>
       </w:r>
+      <w:proofErr w:type="spellStart"/>
       <w:r>
         <w:rPr>
           <w:rFonts w:ascii="Consolas" w:eastAsia="Times New Roman" w:hAnsi="Consolas" w:cs="Consolas"/>
@@ -5506,6 +5956,7 @@
         </w:rPr>
         <w:t>int</w:t>
       </w:r>
+      <w:proofErr w:type="spellEnd"/>
       <w:r>
         <w:rPr>
           <w:rFonts w:ascii="Consolas" w:eastAsia="Times New Roman" w:hAnsi="Consolas" w:cs="Consolas"/>
@@ -5769,6 +6220,7 @@
         </w:rPr>
         <w:t xml:space="preserve">    </w:t>
       </w:r>
+      <w:proofErr w:type="gramStart"/>
       <w:r>
         <w:rPr>
           <w:rFonts w:ascii="Consolas" w:eastAsia="Times New Roman" w:hAnsi="Consolas" w:cs="Consolas"/>
@@ -5780,6 +6232,7 @@
         </w:rPr>
         <w:t>static</w:t>
       </w:r>
+      <w:proofErr w:type="gramEnd"/>
       <w:r>
         <w:rPr>
           <w:rFonts w:ascii="Consolas" w:eastAsia="Times New Roman" w:hAnsi="Consolas" w:cs="Consolas"/>
@@ -5789,6 +6242,7 @@
         </w:rPr>
         <w:t xml:space="preserve"> </w:t>
       </w:r>
+      <w:proofErr w:type="spellStart"/>
       <w:r>
         <w:rPr>
           <w:rFonts w:ascii="Consolas" w:eastAsia="Times New Roman" w:hAnsi="Consolas" w:cs="Consolas"/>
@@ -5800,6 +6254,7 @@
         </w:rPr>
         <w:t>const</w:t>
       </w:r>
+      <w:proofErr w:type="spellEnd"/>
       <w:r>
         <w:rPr>
           <w:rFonts w:ascii="Consolas" w:eastAsia="Times New Roman" w:hAnsi="Consolas" w:cs="Consolas"/>
@@ -5809,6 +6264,7 @@
         </w:rPr>
         <w:t xml:space="preserve"> </w:t>
       </w:r>
+      <w:proofErr w:type="spellStart"/>
       <w:r>
         <w:rPr>
           <w:rFonts w:ascii="Consolas" w:eastAsia="Times New Roman" w:hAnsi="Consolas" w:cs="Consolas"/>
@@ -5820,6 +6276,7 @@
         </w:rPr>
         <w:t>int</w:t>
       </w:r>
+      <w:proofErr w:type="spellEnd"/>
       <w:r>
         <w:rPr>
           <w:rFonts w:ascii="Consolas" w:eastAsia="Times New Roman" w:hAnsi="Consolas" w:cs="Consolas"/>
@@ -6083,6 +6540,7 @@
         </w:rPr>
         <w:t xml:space="preserve">    </w:t>
       </w:r>
+      <w:proofErr w:type="gramStart"/>
       <w:r>
         <w:rPr>
           <w:rFonts w:ascii="Consolas" w:eastAsia="Times New Roman" w:hAnsi="Consolas" w:cs="Consolas"/>
@@ -6094,6 +6552,7 @@
         </w:rPr>
         <w:t>static</w:t>
       </w:r>
+      <w:proofErr w:type="gramEnd"/>
       <w:r>
         <w:rPr>
           <w:rFonts w:ascii="Consolas" w:eastAsia="Times New Roman" w:hAnsi="Consolas" w:cs="Consolas"/>
@@ -6103,6 +6562,7 @@
         </w:rPr>
         <w:t xml:space="preserve"> </w:t>
       </w:r>
+      <w:proofErr w:type="spellStart"/>
       <w:r>
         <w:rPr>
           <w:rFonts w:ascii="Consolas" w:eastAsia="Times New Roman" w:hAnsi="Consolas" w:cs="Consolas"/>
@@ -6114,6 +6574,7 @@
         </w:rPr>
         <w:t>const</w:t>
       </w:r>
+      <w:proofErr w:type="spellEnd"/>
       <w:r>
         <w:rPr>
           <w:rFonts w:ascii="Consolas" w:eastAsia="Times New Roman" w:hAnsi="Consolas" w:cs="Consolas"/>
@@ -6295,7 +6756,6 @@
           <w:sz w:val="18"/>
           <w:szCs w:val="18"/>
         </w:rPr>
-        <w:lastRenderedPageBreak/>
         <w:t xml:space="preserve">     */</w:t>
       </w:r>
     </w:p>
@@ -6340,6 +6800,7 @@
         </w:rPr>
         <w:t xml:space="preserve">    </w:t>
       </w:r>
+      <w:proofErr w:type="gramStart"/>
       <w:r>
         <w:rPr>
           <w:rFonts w:ascii="Consolas" w:eastAsia="Times New Roman" w:hAnsi="Consolas" w:cs="Consolas"/>
@@ -6351,6 +6812,7 @@
         </w:rPr>
         <w:t>static</w:t>
       </w:r>
+      <w:proofErr w:type="gramEnd"/>
       <w:r>
         <w:rPr>
           <w:rFonts w:ascii="Consolas" w:eastAsia="Times New Roman" w:hAnsi="Consolas" w:cs="Consolas"/>
@@ -6360,6 +6822,7 @@
         </w:rPr>
         <w:t xml:space="preserve"> </w:t>
       </w:r>
+      <w:proofErr w:type="spellStart"/>
       <w:r>
         <w:rPr>
           <w:rFonts w:ascii="Consolas" w:eastAsia="Times New Roman" w:hAnsi="Consolas" w:cs="Consolas"/>
@@ -6371,6 +6834,7 @@
         </w:rPr>
         <w:t>const</w:t>
       </w:r>
+      <w:proofErr w:type="spellEnd"/>
       <w:r>
         <w:rPr>
           <w:rFonts w:ascii="Consolas" w:eastAsia="Times New Roman" w:hAnsi="Consolas" w:cs="Consolas"/>
@@ -6594,7 +7058,17 @@
           <w:sz w:val="18"/>
           <w:szCs w:val="18"/>
         </w:rPr>
-        <w:t xml:space="preserve">    vector</w:t>
+        <w:t xml:space="preserve">    </w:t>
+      </w:r>
+      <w:proofErr w:type="gramStart"/>
+      <w:r>
+        <w:rPr>
+          <w:rFonts w:ascii="Consolas" w:eastAsia="Times New Roman" w:hAnsi="Consolas" w:cs="Consolas"/>
+          <w:color w:val="333333"/>
+          <w:sz w:val="18"/>
+          <w:szCs w:val="18"/>
+        </w:rPr>
+        <w:t>vector</w:t>
       </w:r>
       <w:r>
         <w:rPr>
@@ -6607,6 +7081,7 @@
         </w:rPr>
         <w:t>&lt;</w:t>
       </w:r>
+      <w:proofErr w:type="gramEnd"/>
       <w:r>
         <w:rPr>
           <w:rFonts w:ascii="Consolas" w:eastAsia="Times New Roman" w:hAnsi="Consolas" w:cs="Consolas"/>
@@ -6634,7 +7109,27 @@
           <w:sz w:val="18"/>
           <w:szCs w:val="18"/>
         </w:rPr>
-        <w:t xml:space="preserve"> crCards;</w:t>
+        <w:t xml:space="preserve"> </w:t>
+      </w:r>
+      <w:proofErr w:type="spellStart"/>
+      <w:r>
+        <w:rPr>
+          <w:rFonts w:ascii="Consolas" w:eastAsia="Times New Roman" w:hAnsi="Consolas" w:cs="Consolas"/>
+          <w:color w:val="333333"/>
+          <w:sz w:val="18"/>
+          <w:szCs w:val="18"/>
+        </w:rPr>
+        <w:t>crCards</w:t>
+      </w:r>
+      <w:proofErr w:type="spellEnd"/>
+      <w:r>
+        <w:rPr>
+          <w:rFonts w:ascii="Consolas" w:eastAsia="Times New Roman" w:hAnsi="Consolas" w:cs="Consolas"/>
+          <w:color w:val="333333"/>
+          <w:sz w:val="18"/>
+          <w:szCs w:val="18"/>
+        </w:rPr>
+        <w:t>;</w:t>
       </w:r>
     </w:p>
     <w:p>
@@ -6850,7 +7345,17 @@
           <w:sz w:val="18"/>
           <w:szCs w:val="18"/>
         </w:rPr>
-        <w:t xml:space="preserve">    vector</w:t>
+        <w:t xml:space="preserve">    </w:t>
+      </w:r>
+      <w:proofErr w:type="gramStart"/>
+      <w:r>
+        <w:rPr>
+          <w:rFonts w:ascii="Consolas" w:eastAsia="Times New Roman" w:hAnsi="Consolas" w:cs="Consolas"/>
+          <w:color w:val="333333"/>
+          <w:sz w:val="18"/>
+          <w:szCs w:val="18"/>
+        </w:rPr>
+        <w:t>vector</w:t>
       </w:r>
       <w:r>
         <w:rPr>
@@ -6863,6 +7368,7 @@
         </w:rPr>
         <w:t>&lt;</w:t>
       </w:r>
+      <w:proofErr w:type="gramEnd"/>
       <w:r>
         <w:rPr>
           <w:rFonts w:ascii="Consolas" w:eastAsia="Times New Roman" w:hAnsi="Consolas" w:cs="Consolas"/>
@@ -6890,7 +7396,27 @@
           <w:sz w:val="18"/>
           <w:szCs w:val="18"/>
         </w:rPr>
-        <w:t xml:space="preserve"> crSRnks;</w:t>
+        <w:t xml:space="preserve"> </w:t>
+      </w:r>
+      <w:proofErr w:type="spellStart"/>
+      <w:r>
+        <w:rPr>
+          <w:rFonts w:ascii="Consolas" w:eastAsia="Times New Roman" w:hAnsi="Consolas" w:cs="Consolas"/>
+          <w:color w:val="333333"/>
+          <w:sz w:val="18"/>
+          <w:szCs w:val="18"/>
+        </w:rPr>
+        <w:t>crSRnks</w:t>
+      </w:r>
+      <w:proofErr w:type="spellEnd"/>
+      <w:r>
+        <w:rPr>
+          <w:rFonts w:ascii="Consolas" w:eastAsia="Times New Roman" w:hAnsi="Consolas" w:cs="Consolas"/>
+          <w:color w:val="333333"/>
+          <w:sz w:val="18"/>
+          <w:szCs w:val="18"/>
+        </w:rPr>
+        <w:t>;</w:t>
       </w:r>
     </w:p>
     <w:p>
@@ -7106,7 +7632,17 @@
           <w:sz w:val="18"/>
           <w:szCs w:val="18"/>
         </w:rPr>
-        <w:t xml:space="preserve">    vector</w:t>
+        <w:t xml:space="preserve">    </w:t>
+      </w:r>
+      <w:proofErr w:type="gramStart"/>
+      <w:r>
+        <w:rPr>
+          <w:rFonts w:ascii="Consolas" w:eastAsia="Times New Roman" w:hAnsi="Consolas" w:cs="Consolas"/>
+          <w:color w:val="333333"/>
+          <w:sz w:val="18"/>
+          <w:szCs w:val="18"/>
+        </w:rPr>
+        <w:t>vector</w:t>
       </w:r>
       <w:r>
         <w:rPr>
@@ -7119,6 +7655,7 @@
         </w:rPr>
         <w:t>&lt;</w:t>
       </w:r>
+      <w:proofErr w:type="gramEnd"/>
       <w:r>
         <w:rPr>
           <w:rFonts w:ascii="Consolas" w:eastAsia="Times New Roman" w:hAnsi="Consolas" w:cs="Consolas"/>
@@ -7146,7 +7683,27 @@
           <w:sz w:val="18"/>
           <w:szCs w:val="18"/>
         </w:rPr>
-        <w:t xml:space="preserve"> crSSuits;</w:t>
+        <w:t xml:space="preserve"> </w:t>
+      </w:r>
+      <w:proofErr w:type="spellStart"/>
+      <w:r>
+        <w:rPr>
+          <w:rFonts w:ascii="Consolas" w:eastAsia="Times New Roman" w:hAnsi="Consolas" w:cs="Consolas"/>
+          <w:color w:val="333333"/>
+          <w:sz w:val="18"/>
+          <w:szCs w:val="18"/>
+        </w:rPr>
+        <w:t>crSSuits</w:t>
+      </w:r>
+      <w:proofErr w:type="spellEnd"/>
+      <w:r>
+        <w:rPr>
+          <w:rFonts w:ascii="Consolas" w:eastAsia="Times New Roman" w:hAnsi="Consolas" w:cs="Consolas"/>
+          <w:color w:val="333333"/>
+          <w:sz w:val="18"/>
+          <w:szCs w:val="18"/>
+        </w:rPr>
+        <w:t>;</w:t>
       </w:r>
     </w:p>
     <w:p>
@@ -7214,14 +7771,25 @@
       </w:pPr>
       <w:bookmarkStart w:id="123" w:name="PokerCardTable.h-124"/>
       <w:bookmarkEnd w:id="123"/>
-      <w:r>
-        <w:rPr>
-          <w:rFonts w:ascii="Consolas" w:eastAsia="Times New Roman" w:hAnsi="Consolas" w:cs="Consolas"/>
-          <w:color w:val="333333"/>
-          <w:sz w:val="18"/>
-          <w:szCs w:val="18"/>
-        </w:rPr>
-        <w:t>public:</w:t>
+      <w:proofErr w:type="gramStart"/>
+      <w:r>
+        <w:rPr>
+          <w:rFonts w:ascii="Consolas" w:eastAsia="Times New Roman" w:hAnsi="Consolas" w:cs="Consolas"/>
+          <w:color w:val="333333"/>
+          <w:sz w:val="18"/>
+          <w:szCs w:val="18"/>
+        </w:rPr>
+        <w:t>public</w:t>
+      </w:r>
+      <w:proofErr w:type="gramEnd"/>
+      <w:r>
+        <w:rPr>
+          <w:rFonts w:ascii="Consolas" w:eastAsia="Times New Roman" w:hAnsi="Consolas" w:cs="Consolas"/>
+          <w:color w:val="333333"/>
+          <w:sz w:val="18"/>
+          <w:szCs w:val="18"/>
+        </w:rPr>
+        <w:t>:</w:t>
       </w:r>
     </w:p>
     <w:p>
@@ -7351,8 +7919,21 @@
           <w:sz w:val="18"/>
           <w:szCs w:val="18"/>
         </w:rPr>
-        <w:t xml:space="preserve">     * The default constructor of PokerCardTable</w:t>
-      </w:r>
+        <w:t xml:space="preserve">     * The default constructor of </w:t>
+      </w:r>
+      <w:proofErr w:type="spellStart"/>
+      <w:r>
+        <w:rPr>
+          <w:rFonts w:ascii="Consolas" w:eastAsia="Times New Roman" w:hAnsi="Consolas" w:cs="Consolas"/>
+          <w:i/>
+          <w:iCs/>
+          <w:color w:val="999988"/>
+          <w:sz w:val="18"/>
+          <w:szCs w:val="18"/>
+        </w:rPr>
+        <w:t>PokerCardTable</w:t>
+      </w:r>
+      <w:proofErr w:type="spellEnd"/>
     </w:p>
     <w:p>
       <w:pPr>
@@ -7437,7 +8018,38 @@
           <w:sz w:val="18"/>
           <w:szCs w:val="18"/>
         </w:rPr>
-        <w:t xml:space="preserve">    PokerCardTable();</w:t>
+        <w:t xml:space="preserve">    </w:t>
+      </w:r>
+      <w:proofErr w:type="spellStart"/>
+      <w:proofErr w:type="gramStart"/>
+      <w:r>
+        <w:rPr>
+          <w:rFonts w:ascii="Consolas" w:eastAsia="Times New Roman" w:hAnsi="Consolas" w:cs="Consolas"/>
+          <w:color w:val="333333"/>
+          <w:sz w:val="18"/>
+          <w:szCs w:val="18"/>
+        </w:rPr>
+        <w:t>PokerCardTable</w:t>
+      </w:r>
+      <w:proofErr w:type="spellEnd"/>
+      <w:r>
+        <w:rPr>
+          <w:rFonts w:ascii="Consolas" w:eastAsia="Times New Roman" w:hAnsi="Consolas" w:cs="Consolas"/>
+          <w:color w:val="333333"/>
+          <w:sz w:val="18"/>
+          <w:szCs w:val="18"/>
+        </w:rPr>
+        <w:t>(</w:t>
+      </w:r>
+      <w:proofErr w:type="gramEnd"/>
+      <w:r>
+        <w:rPr>
+          <w:rFonts w:ascii="Consolas" w:eastAsia="Times New Roman" w:hAnsi="Consolas" w:cs="Consolas"/>
+          <w:color w:val="333333"/>
+          <w:sz w:val="18"/>
+          <w:szCs w:val="18"/>
+        </w:rPr>
+        <w:t>);</w:t>
       </w:r>
     </w:p>
     <w:p>
@@ -7567,8 +8179,21 @@
           <w:sz w:val="18"/>
           <w:szCs w:val="18"/>
         </w:rPr>
-        <w:t xml:space="preserve">     * The default destructor of PokerCardTable</w:t>
-      </w:r>
+        <w:t xml:space="preserve">     * The default destructor of </w:t>
+      </w:r>
+      <w:proofErr w:type="spellStart"/>
+      <w:r>
+        <w:rPr>
+          <w:rFonts w:ascii="Consolas" w:eastAsia="Times New Roman" w:hAnsi="Consolas" w:cs="Consolas"/>
+          <w:i/>
+          <w:iCs/>
+          <w:color w:val="999988"/>
+          <w:sz w:val="18"/>
+          <w:szCs w:val="18"/>
+        </w:rPr>
+        <w:t>PokerCardTable</w:t>
+      </w:r>
+      <w:proofErr w:type="spellEnd"/>
     </w:p>
     <w:p>
       <w:pPr>
@@ -7666,14 +8291,36 @@
         </w:rPr>
         <w:t>~</w:t>
       </w:r>
-      <w:r>
-        <w:rPr>
-          <w:rFonts w:ascii="Consolas" w:eastAsia="Times New Roman" w:hAnsi="Consolas" w:cs="Consolas"/>
-          <w:color w:val="333333"/>
-          <w:sz w:val="18"/>
-          <w:szCs w:val="18"/>
-        </w:rPr>
-        <w:t>PokerCardTable();</w:t>
+      <w:proofErr w:type="spellStart"/>
+      <w:proofErr w:type="gramStart"/>
+      <w:r>
+        <w:rPr>
+          <w:rFonts w:ascii="Consolas" w:eastAsia="Times New Roman" w:hAnsi="Consolas" w:cs="Consolas"/>
+          <w:color w:val="333333"/>
+          <w:sz w:val="18"/>
+          <w:szCs w:val="18"/>
+        </w:rPr>
+        <w:t>PokerCardTable</w:t>
+      </w:r>
+      <w:proofErr w:type="spellEnd"/>
+      <w:r>
+        <w:rPr>
+          <w:rFonts w:ascii="Consolas" w:eastAsia="Times New Roman" w:hAnsi="Consolas" w:cs="Consolas"/>
+          <w:color w:val="333333"/>
+          <w:sz w:val="18"/>
+          <w:szCs w:val="18"/>
+        </w:rPr>
+        <w:t>(</w:t>
+      </w:r>
+      <w:proofErr w:type="gramEnd"/>
+      <w:r>
+        <w:rPr>
+          <w:rFonts w:ascii="Consolas" w:eastAsia="Times New Roman" w:hAnsi="Consolas" w:cs="Consolas"/>
+          <w:color w:val="333333"/>
+          <w:sz w:val="18"/>
+          <w:szCs w:val="18"/>
+        </w:rPr>
+        <w:t>);</w:t>
       </w:r>
     </w:p>
     <w:p>
@@ -7900,6 +8547,7 @@
         </w:rPr>
         <w:t xml:space="preserve">    </w:t>
       </w:r>
+      <w:proofErr w:type="gramStart"/>
       <w:r>
         <w:rPr>
           <w:rFonts w:ascii="Consolas" w:eastAsia="Times New Roman" w:hAnsi="Consolas" w:cs="Consolas"/>
@@ -7911,6 +8559,7 @@
         </w:rPr>
         <w:t>bool</w:t>
       </w:r>
+      <w:proofErr w:type="gramEnd"/>
       <w:r>
         <w:rPr>
           <w:rFonts w:ascii="Consolas" w:eastAsia="Times New Roman" w:hAnsi="Consolas" w:cs="Consolas"/>
@@ -7920,6 +8569,7 @@
         </w:rPr>
         <w:t xml:space="preserve"> </w:t>
       </w:r>
+      <w:proofErr w:type="spellStart"/>
       <w:r>
         <w:rPr>
           <w:rFonts w:ascii="Consolas" w:eastAsia="Times New Roman" w:hAnsi="Consolas" w:cs="Consolas"/>
@@ -7931,6 +8581,7 @@
         </w:rPr>
         <w:t>populateConsole</w:t>
       </w:r>
+      <w:proofErr w:type="spellEnd"/>
       <w:r>
         <w:rPr>
           <w:rFonts w:ascii="Consolas" w:eastAsia="Times New Roman" w:hAnsi="Consolas" w:cs="Consolas"/>
@@ -8006,14 +8657,26 @@
       </w:pPr>
       <w:bookmarkStart w:id="140" w:name="PokerCardTable.h-141"/>
       <w:bookmarkEnd w:id="140"/>
-      <w:r>
-        <w:rPr>
-          <w:rFonts w:ascii="Consolas" w:eastAsia="Times New Roman" w:hAnsi="Consolas" w:cs="Consolas"/>
-          <w:color w:val="333333"/>
-          <w:sz w:val="18"/>
-          <w:szCs w:val="18"/>
-        </w:rPr>
-        <w:t>private:</w:t>
+      <w:proofErr w:type="gramStart"/>
+      <w:r>
+        <w:rPr>
+          <w:rFonts w:ascii="Consolas" w:eastAsia="Times New Roman" w:hAnsi="Consolas" w:cs="Consolas"/>
+          <w:color w:val="333333"/>
+          <w:sz w:val="18"/>
+          <w:szCs w:val="18"/>
+        </w:rPr>
+        <w:lastRenderedPageBreak/>
+        <w:t>private</w:t>
+      </w:r>
+      <w:proofErr w:type="gramEnd"/>
+      <w:r>
+        <w:rPr>
+          <w:rFonts w:ascii="Consolas" w:eastAsia="Times New Roman" w:hAnsi="Consolas" w:cs="Consolas"/>
+          <w:color w:val="333333"/>
+          <w:sz w:val="18"/>
+          <w:szCs w:val="18"/>
+        </w:rPr>
+        <w:t>:</w:t>
       </w:r>
     </w:p>
     <w:p>
@@ -8154,7 +8817,31 @@
           <w:sz w:val="18"/>
           <w:szCs w:val="18"/>
         </w:rPr>
-        <w:t xml:space="preserve">     * the logical Card Table</w:t>
+        <w:t xml:space="preserve">     * </w:t>
+      </w:r>
+      <w:proofErr w:type="gramStart"/>
+      <w:r>
+        <w:rPr>
+          <w:rFonts w:ascii="Consolas" w:eastAsia="Times New Roman" w:hAnsi="Consolas" w:cs="Consolas"/>
+          <w:i/>
+          <w:iCs/>
+          <w:color w:val="999988"/>
+          <w:sz w:val="18"/>
+          <w:szCs w:val="18"/>
+        </w:rPr>
+        <w:t>the</w:t>
+      </w:r>
+      <w:proofErr w:type="gramEnd"/>
+      <w:r>
+        <w:rPr>
+          <w:rFonts w:ascii="Consolas" w:eastAsia="Times New Roman" w:hAnsi="Consolas" w:cs="Consolas"/>
+          <w:i/>
+          <w:iCs/>
+          <w:color w:val="999988"/>
+          <w:sz w:val="18"/>
+          <w:szCs w:val="18"/>
+        </w:rPr>
+        <w:t xml:space="preserve"> logical Card Table</w:t>
       </w:r>
     </w:p>
     <w:p>
@@ -8198,7 +8885,31 @@
           <w:sz w:val="18"/>
           <w:szCs w:val="18"/>
         </w:rPr>
-        <w:t xml:space="preserve">     * @param id</w:t>
+        <w:t xml:space="preserve">     * @</w:t>
+      </w:r>
+      <w:proofErr w:type="spellStart"/>
+      <w:r>
+        <w:rPr>
+          <w:rFonts w:ascii="Consolas" w:eastAsia="Times New Roman" w:hAnsi="Consolas" w:cs="Consolas"/>
+          <w:i/>
+          <w:iCs/>
+          <w:color w:val="999988"/>
+          <w:sz w:val="18"/>
+          <w:szCs w:val="18"/>
+        </w:rPr>
+        <w:t>param</w:t>
+      </w:r>
+      <w:proofErr w:type="spellEnd"/>
+      <w:r>
+        <w:rPr>
+          <w:rFonts w:ascii="Consolas" w:eastAsia="Times New Roman" w:hAnsi="Consolas" w:cs="Consolas"/>
+          <w:i/>
+          <w:iCs/>
+          <w:color w:val="999988"/>
+          <w:sz w:val="18"/>
+          <w:szCs w:val="18"/>
+        </w:rPr>
+        <w:t xml:space="preserve"> id</w:t>
       </w:r>
     </w:p>
     <w:p>
@@ -8348,8 +9059,31 @@
           <w:sz w:val="18"/>
           <w:szCs w:val="18"/>
         </w:rPr>
-        <w:t xml:space="preserve"> populateCardBy(</w:t>
-      </w:r>
+        <w:t xml:space="preserve"> </w:t>
+      </w:r>
+      <w:proofErr w:type="spellStart"/>
+      <w:proofErr w:type="gramStart"/>
+      <w:r>
+        <w:rPr>
+          <w:rFonts w:ascii="Consolas" w:eastAsia="Times New Roman" w:hAnsi="Consolas" w:cs="Consolas"/>
+          <w:color w:val="333333"/>
+          <w:sz w:val="18"/>
+          <w:szCs w:val="18"/>
+        </w:rPr>
+        <w:t>populateCardBy</w:t>
+      </w:r>
+      <w:proofErr w:type="spellEnd"/>
+      <w:r>
+        <w:rPr>
+          <w:rFonts w:ascii="Consolas" w:eastAsia="Times New Roman" w:hAnsi="Consolas" w:cs="Consolas"/>
+          <w:color w:val="333333"/>
+          <w:sz w:val="18"/>
+          <w:szCs w:val="18"/>
+        </w:rPr>
+        <w:t>(</w:t>
+      </w:r>
+      <w:proofErr w:type="spellStart"/>
+      <w:proofErr w:type="gramEnd"/>
       <w:r>
         <w:rPr>
           <w:rFonts w:ascii="Consolas" w:eastAsia="Times New Roman" w:hAnsi="Consolas" w:cs="Consolas"/>
@@ -8361,6 +9095,7 @@
         </w:rPr>
         <w:t>int</w:t>
       </w:r>
+      <w:proofErr w:type="spellEnd"/>
       <w:r>
         <w:rPr>
           <w:rFonts w:ascii="Consolas" w:eastAsia="Times New Roman" w:hAnsi="Consolas" w:cs="Consolas"/>
@@ -8542,7 +9277,55 @@
           <w:sz w:val="18"/>
           <w:szCs w:val="18"/>
         </w:rPr>
-        <w:t xml:space="preserve">     * @param id : the Card Table index</w:t>
+        <w:t xml:space="preserve">     * @</w:t>
+      </w:r>
+      <w:proofErr w:type="spellStart"/>
+      <w:r>
+        <w:rPr>
+          <w:rFonts w:ascii="Consolas" w:eastAsia="Times New Roman" w:hAnsi="Consolas" w:cs="Consolas"/>
+          <w:i/>
+          <w:iCs/>
+          <w:color w:val="999988"/>
+          <w:sz w:val="18"/>
+          <w:szCs w:val="18"/>
+        </w:rPr>
+        <w:t>param</w:t>
+      </w:r>
+      <w:proofErr w:type="spellEnd"/>
+      <w:r>
+        <w:rPr>
+          <w:rFonts w:ascii="Consolas" w:eastAsia="Times New Roman" w:hAnsi="Consolas" w:cs="Consolas"/>
+          <w:i/>
+          <w:iCs/>
+          <w:color w:val="999988"/>
+          <w:sz w:val="18"/>
+          <w:szCs w:val="18"/>
+        </w:rPr>
+        <w:t xml:space="preserve"> </w:t>
+      </w:r>
+      <w:proofErr w:type="gramStart"/>
+      <w:r>
+        <w:rPr>
+          <w:rFonts w:ascii="Consolas" w:eastAsia="Times New Roman" w:hAnsi="Consolas" w:cs="Consolas"/>
+          <w:i/>
+          <w:iCs/>
+          <w:color w:val="999988"/>
+          <w:sz w:val="18"/>
+          <w:szCs w:val="18"/>
+        </w:rPr>
+        <w:t>id :</w:t>
+      </w:r>
+      <w:proofErr w:type="gramEnd"/>
+      <w:r>
+        <w:rPr>
+          <w:rFonts w:ascii="Consolas" w:eastAsia="Times New Roman" w:hAnsi="Consolas" w:cs="Consolas"/>
+          <w:i/>
+          <w:iCs/>
+          <w:color w:val="999988"/>
+          <w:sz w:val="18"/>
+          <w:szCs w:val="18"/>
+        </w:rPr>
+        <w:t xml:space="preserve"> the Card Table index</w:t>
       </w:r>
     </w:p>
     <w:p>
@@ -8586,7 +9369,31 @@
           <w:sz w:val="18"/>
           <w:szCs w:val="18"/>
         </w:rPr>
-        <w:t xml:space="preserve">     * @return true/false : A card is existed or not</w:t>
+        <w:t xml:space="preserve">     * @return true/</w:t>
+      </w:r>
+      <w:proofErr w:type="gramStart"/>
+      <w:r>
+        <w:rPr>
+          <w:rFonts w:ascii="Consolas" w:eastAsia="Times New Roman" w:hAnsi="Consolas" w:cs="Consolas"/>
+          <w:i/>
+          <w:iCs/>
+          <w:color w:val="999988"/>
+          <w:sz w:val="18"/>
+          <w:szCs w:val="18"/>
+        </w:rPr>
+        <w:t>false :</w:t>
+      </w:r>
+      <w:proofErr w:type="gramEnd"/>
+      <w:r>
+        <w:rPr>
+          <w:rFonts w:ascii="Consolas" w:eastAsia="Times New Roman" w:hAnsi="Consolas" w:cs="Consolas"/>
+          <w:i/>
+          <w:iCs/>
+          <w:color w:val="999988"/>
+          <w:sz w:val="18"/>
+          <w:szCs w:val="18"/>
+        </w:rPr>
+        <w:t xml:space="preserve"> A card is existed or not</w:t>
       </w:r>
     </w:p>
     <w:p>
@@ -8674,6 +9481,7 @@
         </w:rPr>
         <w:t xml:space="preserve">    </w:t>
       </w:r>
+      <w:proofErr w:type="gramStart"/>
       <w:r>
         <w:rPr>
           <w:rFonts w:ascii="Consolas" w:eastAsia="Times New Roman" w:hAnsi="Consolas" w:cs="Consolas"/>
@@ -8685,6 +9493,7 @@
         </w:rPr>
         <w:t>bool</w:t>
       </w:r>
+      <w:proofErr w:type="gramEnd"/>
       <w:r>
         <w:rPr>
           <w:rFonts w:ascii="Consolas" w:eastAsia="Times New Roman" w:hAnsi="Consolas" w:cs="Consolas"/>
@@ -8694,6 +9503,7 @@
         </w:rPr>
         <w:t xml:space="preserve"> </w:t>
       </w:r>
+      <w:proofErr w:type="spellStart"/>
       <w:r>
         <w:rPr>
           <w:rFonts w:ascii="Consolas" w:eastAsia="Times New Roman" w:hAnsi="Consolas" w:cs="Consolas"/>
@@ -8705,6 +9515,7 @@
         </w:rPr>
         <w:t>isCardExistedBy</w:t>
       </w:r>
+      <w:proofErr w:type="spellEnd"/>
       <w:r>
         <w:rPr>
           <w:rFonts w:ascii="Consolas" w:eastAsia="Times New Roman" w:hAnsi="Consolas" w:cs="Consolas"/>
@@ -8714,6 +9525,7 @@
         </w:rPr>
         <w:t>(</w:t>
       </w:r>
+      <w:proofErr w:type="spellStart"/>
       <w:r>
         <w:rPr>
           <w:rFonts w:ascii="Consolas" w:eastAsia="Times New Roman" w:hAnsi="Consolas" w:cs="Consolas"/>
@@ -8725,6 +9537,7 @@
         </w:rPr>
         <w:t>int</w:t>
       </w:r>
+      <w:proofErr w:type="spellEnd"/>
       <w:r>
         <w:rPr>
           <w:rFonts w:ascii="Consolas" w:eastAsia="Times New Roman" w:hAnsi="Consolas" w:cs="Consolas"/>
@@ -8950,7 +9763,55 @@
           <w:sz w:val="18"/>
           <w:szCs w:val="18"/>
         </w:rPr>
-        <w:t xml:space="preserve">     * @param id : the Card Table index</w:t>
+        <w:t xml:space="preserve">     * @</w:t>
+      </w:r>
+      <w:proofErr w:type="spellStart"/>
+      <w:r>
+        <w:rPr>
+          <w:rFonts w:ascii="Consolas" w:eastAsia="Times New Roman" w:hAnsi="Consolas" w:cs="Consolas"/>
+          <w:i/>
+          <w:iCs/>
+          <w:color w:val="999988"/>
+          <w:sz w:val="18"/>
+          <w:szCs w:val="18"/>
+        </w:rPr>
+        <w:t>param</w:t>
+      </w:r>
+      <w:proofErr w:type="spellEnd"/>
+      <w:r>
+        <w:rPr>
+          <w:rFonts w:ascii="Consolas" w:eastAsia="Times New Roman" w:hAnsi="Consolas" w:cs="Consolas"/>
+          <w:i/>
+          <w:iCs/>
+          <w:color w:val="999988"/>
+          <w:sz w:val="18"/>
+          <w:szCs w:val="18"/>
+        </w:rPr>
+        <w:t xml:space="preserve"> </w:t>
+      </w:r>
+      <w:proofErr w:type="gramStart"/>
+      <w:r>
+        <w:rPr>
+          <w:rFonts w:ascii="Consolas" w:eastAsia="Times New Roman" w:hAnsi="Consolas" w:cs="Consolas"/>
+          <w:i/>
+          <w:iCs/>
+          <w:color w:val="999988"/>
+          <w:sz w:val="18"/>
+          <w:szCs w:val="18"/>
+        </w:rPr>
+        <w:t>id :</w:t>
+      </w:r>
+      <w:proofErr w:type="gramEnd"/>
+      <w:r>
+        <w:rPr>
+          <w:rFonts w:ascii="Consolas" w:eastAsia="Times New Roman" w:hAnsi="Consolas" w:cs="Consolas"/>
+          <w:i/>
+          <w:iCs/>
+          <w:color w:val="999988"/>
+          <w:sz w:val="18"/>
+          <w:szCs w:val="18"/>
+        </w:rPr>
+        <w:t xml:space="preserve"> the Card Table index</w:t>
       </w:r>
     </w:p>
     <w:p>
@@ -8994,7 +9855,31 @@
           <w:sz w:val="18"/>
           <w:szCs w:val="18"/>
         </w:rPr>
-        <w:t xml:space="preserve">     * @return true/false : Insertion success or not</w:t>
+        <w:t xml:space="preserve">     * @return true/</w:t>
+      </w:r>
+      <w:proofErr w:type="gramStart"/>
+      <w:r>
+        <w:rPr>
+          <w:rFonts w:ascii="Consolas" w:eastAsia="Times New Roman" w:hAnsi="Consolas" w:cs="Consolas"/>
+          <w:i/>
+          <w:iCs/>
+          <w:color w:val="999988"/>
+          <w:sz w:val="18"/>
+          <w:szCs w:val="18"/>
+        </w:rPr>
+        <w:t>false :</w:t>
+      </w:r>
+      <w:proofErr w:type="gramEnd"/>
+      <w:r>
+        <w:rPr>
+          <w:rFonts w:ascii="Consolas" w:eastAsia="Times New Roman" w:hAnsi="Consolas" w:cs="Consolas"/>
+          <w:i/>
+          <w:iCs/>
+          <w:color w:val="999988"/>
+          <w:sz w:val="18"/>
+          <w:szCs w:val="18"/>
+        </w:rPr>
+        <w:t xml:space="preserve"> Insertion success or not</w:t>
       </w:r>
     </w:p>
     <w:p>
@@ -9082,6 +9967,7 @@
         </w:rPr>
         <w:t xml:space="preserve">    </w:t>
       </w:r>
+      <w:proofErr w:type="gramStart"/>
       <w:r>
         <w:rPr>
           <w:rFonts w:ascii="Consolas" w:eastAsia="Times New Roman" w:hAnsi="Consolas" w:cs="Consolas"/>
@@ -9093,6 +9979,7 @@
         </w:rPr>
         <w:t>bool</w:t>
       </w:r>
+      <w:proofErr w:type="gramEnd"/>
       <w:r>
         <w:rPr>
           <w:rFonts w:ascii="Consolas" w:eastAsia="Times New Roman" w:hAnsi="Consolas" w:cs="Consolas"/>
@@ -9102,6 +9989,7 @@
         </w:rPr>
         <w:t xml:space="preserve"> </w:t>
       </w:r>
+      <w:proofErr w:type="spellStart"/>
       <w:r>
         <w:rPr>
           <w:rFonts w:ascii="Consolas" w:eastAsia="Times New Roman" w:hAnsi="Consolas" w:cs="Consolas"/>
@@ -9113,6 +10001,7 @@
         </w:rPr>
         <w:t>isCardInsertedBy</w:t>
       </w:r>
+      <w:proofErr w:type="spellEnd"/>
       <w:r>
         <w:rPr>
           <w:rFonts w:ascii="Consolas" w:eastAsia="Times New Roman" w:hAnsi="Consolas" w:cs="Consolas"/>
@@ -9122,6 +10011,7 @@
         </w:rPr>
         <w:t>(</w:t>
       </w:r>
+      <w:proofErr w:type="spellStart"/>
       <w:r>
         <w:rPr>
           <w:rFonts w:ascii="Consolas" w:eastAsia="Times New Roman" w:hAnsi="Consolas" w:cs="Consolas"/>
@@ -9133,6 +10023,7 @@
         </w:rPr>
         <w:t>int</w:t>
       </w:r>
+      <w:proofErr w:type="spellEnd"/>
       <w:r>
         <w:rPr>
           <w:rFonts w:ascii="Consolas" w:eastAsia="Times New Roman" w:hAnsi="Consolas" w:cs="Consolas"/>
@@ -9314,7 +10205,6 @@
           <w:sz w:val="18"/>
           <w:szCs w:val="18"/>
         </w:rPr>
-        <w:lastRenderedPageBreak/>
         <w:t xml:space="preserve">     */</w:t>
       </w:r>
     </w:p>
@@ -9359,6 +10249,7 @@
         </w:rPr>
         <w:t xml:space="preserve">    </w:t>
       </w:r>
+      <w:proofErr w:type="gramStart"/>
       <w:r>
         <w:rPr>
           <w:rFonts w:ascii="Consolas" w:eastAsia="Times New Roman" w:hAnsi="Consolas" w:cs="Consolas"/>
@@ -9370,6 +10261,7 @@
         </w:rPr>
         <w:t>void</w:t>
       </w:r>
+      <w:proofErr w:type="gramEnd"/>
       <w:r>
         <w:rPr>
           <w:rFonts w:ascii="Consolas" w:eastAsia="Times New Roman" w:hAnsi="Consolas" w:cs="Consolas"/>
@@ -9379,6 +10271,7 @@
         </w:rPr>
         <w:t xml:space="preserve"> </w:t>
       </w:r>
+      <w:proofErr w:type="spellStart"/>
       <w:r>
         <w:rPr>
           <w:rFonts w:ascii="Consolas" w:eastAsia="Times New Roman" w:hAnsi="Consolas" w:cs="Consolas"/>
@@ -9390,6 +10283,7 @@
         </w:rPr>
         <w:t>dealsCards</w:t>
       </w:r>
+      <w:proofErr w:type="spellEnd"/>
       <w:r>
         <w:rPr>
           <w:rFonts w:ascii="Consolas" w:eastAsia="Times New Roman" w:hAnsi="Consolas" w:cs="Consolas"/>
@@ -9527,7 +10421,31 @@
           <w:sz w:val="18"/>
           <w:szCs w:val="18"/>
         </w:rPr>
-        <w:t xml:space="preserve">     *  This function sends all current hand cards to the console </w:t>
+        <w:t xml:space="preserve">     </w:t>
+      </w:r>
+      <w:proofErr w:type="gramStart"/>
+      <w:r>
+        <w:rPr>
+          <w:rFonts w:ascii="Consolas" w:eastAsia="Times New Roman" w:hAnsi="Consolas" w:cs="Consolas"/>
+          <w:i/>
+          <w:iCs/>
+          <w:color w:val="999988"/>
+          <w:sz w:val="18"/>
+          <w:szCs w:val="18"/>
+        </w:rPr>
+        <w:t>*  This</w:t>
+      </w:r>
+      <w:proofErr w:type="gramEnd"/>
+      <w:r>
+        <w:rPr>
+          <w:rFonts w:ascii="Consolas" w:eastAsia="Times New Roman" w:hAnsi="Consolas" w:cs="Consolas"/>
+          <w:i/>
+          <w:iCs/>
+          <w:color w:val="999988"/>
+          <w:sz w:val="18"/>
+          <w:szCs w:val="18"/>
+        </w:rPr>
+        <w:t xml:space="preserve"> function sends all current hand cards to the console </w:t>
       </w:r>
     </w:p>
     <w:p>
@@ -9615,6 +10533,7 @@
         </w:rPr>
         <w:t xml:space="preserve">    </w:t>
       </w:r>
+      <w:proofErr w:type="gramStart"/>
       <w:r>
         <w:rPr>
           <w:rFonts w:ascii="Consolas" w:eastAsia="Times New Roman" w:hAnsi="Consolas" w:cs="Consolas"/>
@@ -9626,6 +10545,7 @@
         </w:rPr>
         <w:t>void</w:t>
       </w:r>
+      <w:proofErr w:type="gramEnd"/>
       <w:r>
         <w:rPr>
           <w:rFonts w:ascii="Consolas" w:eastAsia="Times New Roman" w:hAnsi="Consolas" w:cs="Consolas"/>
@@ -9635,6 +10555,7 @@
         </w:rPr>
         <w:t xml:space="preserve"> </w:t>
       </w:r>
+      <w:proofErr w:type="spellStart"/>
       <w:r>
         <w:rPr>
           <w:rFonts w:ascii="Consolas" w:eastAsia="Times New Roman" w:hAnsi="Consolas" w:cs="Consolas"/>
@@ -9646,6 +10567,7 @@
         </w:rPr>
         <w:t>displayPlayerCards</w:t>
       </w:r>
+      <w:proofErr w:type="spellEnd"/>
       <w:r>
         <w:rPr>
           <w:rFonts w:ascii="Consolas" w:eastAsia="Times New Roman" w:hAnsi="Consolas" w:cs="Consolas"/>
@@ -9979,6 +10901,8 @@
         </w:rPr>
         <w:t xml:space="preserve"> </w:t>
       </w:r>
+      <w:proofErr w:type="spellStart"/>
+      <w:proofErr w:type="gramStart"/>
       <w:r>
         <w:rPr>
           <w:rFonts w:ascii="Consolas" w:eastAsia="Times New Roman" w:hAnsi="Consolas" w:cs="Consolas"/>
@@ -9990,14 +10914,25 @@
         </w:rPr>
         <w:t>dealsNewCard</w:t>
       </w:r>
-      <w:r>
-        <w:rPr>
-          <w:rFonts w:ascii="Consolas" w:eastAsia="Times New Roman" w:hAnsi="Consolas" w:cs="Consolas"/>
-          <w:color w:val="333333"/>
-          <w:sz w:val="18"/>
-          <w:szCs w:val="18"/>
-        </w:rPr>
-        <w:t>();</w:t>
+      <w:proofErr w:type="spellEnd"/>
+      <w:r>
+        <w:rPr>
+          <w:rFonts w:ascii="Consolas" w:eastAsia="Times New Roman" w:hAnsi="Consolas" w:cs="Consolas"/>
+          <w:color w:val="333333"/>
+          <w:sz w:val="18"/>
+          <w:szCs w:val="18"/>
+        </w:rPr>
+        <w:t>(</w:t>
+      </w:r>
+      <w:proofErr w:type="gramEnd"/>
+      <w:r>
+        <w:rPr>
+          <w:rFonts w:ascii="Consolas" w:eastAsia="Times New Roman" w:hAnsi="Consolas" w:cs="Consolas"/>
+          <w:color w:val="333333"/>
+          <w:sz w:val="18"/>
+          <w:szCs w:val="18"/>
+        </w:rPr>
+        <w:t>);</w:t>
       </w:r>
     </w:p>
     <w:p>
@@ -10171,7 +11106,31 @@
           <w:sz w:val="18"/>
           <w:szCs w:val="18"/>
         </w:rPr>
-        <w:t xml:space="preserve">     * for the replacement process</w:t>
+        <w:t xml:space="preserve">     * </w:t>
+      </w:r>
+      <w:proofErr w:type="gramStart"/>
+      <w:r>
+        <w:rPr>
+          <w:rFonts w:ascii="Consolas" w:eastAsia="Times New Roman" w:hAnsi="Consolas" w:cs="Consolas"/>
+          <w:i/>
+          <w:iCs/>
+          <w:color w:val="999988"/>
+          <w:sz w:val="18"/>
+          <w:szCs w:val="18"/>
+        </w:rPr>
+        <w:t>for</w:t>
+      </w:r>
+      <w:proofErr w:type="gramEnd"/>
+      <w:r>
+        <w:rPr>
+          <w:rFonts w:ascii="Consolas" w:eastAsia="Times New Roman" w:hAnsi="Consolas" w:cs="Consolas"/>
+          <w:i/>
+          <w:iCs/>
+          <w:color w:val="999988"/>
+          <w:sz w:val="18"/>
+          <w:szCs w:val="18"/>
+        </w:rPr>
+        <w:t xml:space="preserve"> the replacement process</w:t>
       </w:r>
     </w:p>
     <w:p>
@@ -10323,6 +11282,8 @@
         </w:rPr>
         <w:t xml:space="preserve"> </w:t>
       </w:r>
+      <w:proofErr w:type="spellStart"/>
+      <w:proofErr w:type="gramStart"/>
       <w:r>
         <w:rPr>
           <w:rFonts w:ascii="Consolas" w:eastAsia="Times New Roman" w:hAnsi="Consolas" w:cs="Consolas"/>
@@ -10334,14 +11295,25 @@
         </w:rPr>
         <w:t>getNewCardForReplacement</w:t>
       </w:r>
-      <w:r>
-        <w:rPr>
-          <w:rFonts w:ascii="Consolas" w:eastAsia="Times New Roman" w:hAnsi="Consolas" w:cs="Consolas"/>
-          <w:color w:val="333333"/>
-          <w:sz w:val="18"/>
-          <w:szCs w:val="18"/>
-        </w:rPr>
-        <w:t>();</w:t>
+      <w:proofErr w:type="spellEnd"/>
+      <w:r>
+        <w:rPr>
+          <w:rFonts w:ascii="Consolas" w:eastAsia="Times New Roman" w:hAnsi="Consolas" w:cs="Consolas"/>
+          <w:color w:val="333333"/>
+          <w:sz w:val="18"/>
+          <w:szCs w:val="18"/>
+        </w:rPr>
+        <w:t>(</w:t>
+      </w:r>
+      <w:proofErr w:type="gramEnd"/>
+      <w:r>
+        <w:rPr>
+          <w:rFonts w:ascii="Consolas" w:eastAsia="Times New Roman" w:hAnsi="Consolas" w:cs="Consolas"/>
+          <w:color w:val="333333"/>
+          <w:sz w:val="18"/>
+          <w:szCs w:val="18"/>
+        </w:rPr>
+        <w:t>);</w:t>
       </w:r>
     </w:p>
     <w:p>
@@ -10603,6 +11575,7 @@
         </w:rPr>
         <w:t xml:space="preserve">    </w:t>
       </w:r>
+      <w:proofErr w:type="gramStart"/>
       <w:r>
         <w:rPr>
           <w:rFonts w:ascii="Consolas" w:eastAsia="Times New Roman" w:hAnsi="Consolas" w:cs="Consolas"/>
@@ -10614,6 +11587,7 @@
         </w:rPr>
         <w:t>void</w:t>
       </w:r>
+      <w:proofErr w:type="gramEnd"/>
       <w:r>
         <w:rPr>
           <w:rFonts w:ascii="Consolas" w:eastAsia="Times New Roman" w:hAnsi="Consolas" w:cs="Consolas"/>
@@ -10623,6 +11597,7 @@
         </w:rPr>
         <w:t xml:space="preserve"> </w:t>
       </w:r>
+      <w:proofErr w:type="spellStart"/>
       <w:r>
         <w:rPr>
           <w:rFonts w:ascii="Consolas" w:eastAsia="Times New Roman" w:hAnsi="Consolas" w:cs="Consolas"/>
@@ -10634,6 +11609,7 @@
         </w:rPr>
         <w:t>replaceCards</w:t>
       </w:r>
+      <w:proofErr w:type="spellEnd"/>
       <w:r>
         <w:rPr>
           <w:rFonts w:ascii="Consolas" w:eastAsia="Times New Roman" w:hAnsi="Consolas" w:cs="Consolas"/>
@@ -10859,6 +11835,7 @@
         </w:rPr>
         <w:t xml:space="preserve">    </w:t>
       </w:r>
+      <w:proofErr w:type="gramStart"/>
       <w:r>
         <w:rPr>
           <w:rFonts w:ascii="Consolas" w:eastAsia="Times New Roman" w:hAnsi="Consolas" w:cs="Consolas"/>
@@ -10870,6 +11847,7 @@
         </w:rPr>
         <w:t>void</w:t>
       </w:r>
+      <w:proofErr w:type="gramEnd"/>
       <w:r>
         <w:rPr>
           <w:rFonts w:ascii="Consolas" w:eastAsia="Times New Roman" w:hAnsi="Consolas" w:cs="Consolas"/>
@@ -10879,6 +11857,7 @@
         </w:rPr>
         <w:t xml:space="preserve"> </w:t>
       </w:r>
+      <w:proofErr w:type="spellStart"/>
       <w:r>
         <w:rPr>
           <w:rFonts w:ascii="Consolas" w:eastAsia="Times New Roman" w:hAnsi="Consolas" w:cs="Consolas"/>
@@ -10890,6 +11869,7 @@
         </w:rPr>
         <w:t>sortCardsByRank</w:t>
       </w:r>
+      <w:proofErr w:type="spellEnd"/>
       <w:r>
         <w:rPr>
           <w:rFonts w:ascii="Consolas" w:eastAsia="Times New Roman" w:hAnsi="Consolas" w:cs="Consolas"/>
@@ -11071,6 +12051,7 @@
           <w:sz w:val="18"/>
           <w:szCs w:val="18"/>
         </w:rPr>
+        <w:lastRenderedPageBreak/>
         <w:t xml:space="preserve">     */</w:t>
       </w:r>
     </w:p>
@@ -11115,6 +12096,7 @@
         </w:rPr>
         <w:t xml:space="preserve">    </w:t>
       </w:r>
+      <w:proofErr w:type="gramStart"/>
       <w:r>
         <w:rPr>
           <w:rFonts w:ascii="Consolas" w:eastAsia="Times New Roman" w:hAnsi="Consolas" w:cs="Consolas"/>
@@ -11126,6 +12108,7 @@
         </w:rPr>
         <w:t>void</w:t>
       </w:r>
+      <w:proofErr w:type="gramEnd"/>
       <w:r>
         <w:rPr>
           <w:rFonts w:ascii="Consolas" w:eastAsia="Times New Roman" w:hAnsi="Consolas" w:cs="Consolas"/>
@@ -11135,6 +12118,7 @@
         </w:rPr>
         <w:t xml:space="preserve"> </w:t>
       </w:r>
+      <w:proofErr w:type="spellStart"/>
       <w:r>
         <w:rPr>
           <w:rFonts w:ascii="Consolas" w:eastAsia="Times New Roman" w:hAnsi="Consolas" w:cs="Consolas"/>
@@ -11146,6 +12130,7 @@
         </w:rPr>
         <w:t>sortCardsBySuit</w:t>
       </w:r>
+      <w:proofErr w:type="spellEnd"/>
       <w:r>
         <w:rPr>
           <w:rFonts w:ascii="Consolas" w:eastAsia="Times New Roman" w:hAnsi="Consolas" w:cs="Consolas"/>
@@ -11415,6 +12400,7 @@
         </w:rPr>
         <w:t xml:space="preserve">    </w:t>
       </w:r>
+      <w:proofErr w:type="gramStart"/>
       <w:r>
         <w:rPr>
           <w:rFonts w:ascii="Consolas" w:eastAsia="Times New Roman" w:hAnsi="Consolas" w:cs="Consolas"/>
@@ -11426,6 +12412,7 @@
         </w:rPr>
         <w:t>bool</w:t>
       </w:r>
+      <w:proofErr w:type="gramEnd"/>
       <w:r>
         <w:rPr>
           <w:rFonts w:ascii="Consolas" w:eastAsia="Times New Roman" w:hAnsi="Consolas" w:cs="Consolas"/>
@@ -11435,6 +12422,7 @@
         </w:rPr>
         <w:t xml:space="preserve"> </w:t>
       </w:r>
+      <w:proofErr w:type="spellStart"/>
       <w:r>
         <w:rPr>
           <w:rFonts w:ascii="Consolas" w:eastAsia="Times New Roman" w:hAnsi="Consolas" w:cs="Consolas"/>
@@ -11446,6 +12434,7 @@
         </w:rPr>
         <w:t>isRoyalFlush</w:t>
       </w:r>
+      <w:proofErr w:type="spellEnd"/>
       <w:r>
         <w:rPr>
           <w:rFonts w:ascii="Consolas" w:eastAsia="Times New Roman" w:hAnsi="Consolas" w:cs="Consolas"/>
@@ -11715,6 +12704,7 @@
         </w:rPr>
         <w:t xml:space="preserve">    </w:t>
       </w:r>
+      <w:proofErr w:type="gramStart"/>
       <w:r>
         <w:rPr>
           <w:rFonts w:ascii="Consolas" w:eastAsia="Times New Roman" w:hAnsi="Consolas" w:cs="Consolas"/>
@@ -11726,6 +12716,7 @@
         </w:rPr>
         <w:t>bool</w:t>
       </w:r>
+      <w:proofErr w:type="gramEnd"/>
       <w:r>
         <w:rPr>
           <w:rFonts w:ascii="Consolas" w:eastAsia="Times New Roman" w:hAnsi="Consolas" w:cs="Consolas"/>
@@ -11735,6 +12726,7 @@
         </w:rPr>
         <w:t xml:space="preserve"> </w:t>
       </w:r>
+      <w:proofErr w:type="spellStart"/>
       <w:r>
         <w:rPr>
           <w:rFonts w:ascii="Consolas" w:eastAsia="Times New Roman" w:hAnsi="Consolas" w:cs="Consolas"/>
@@ -11746,6 +12738,7 @@
         </w:rPr>
         <w:t>isStraightFlush</w:t>
       </w:r>
+      <w:proofErr w:type="spellEnd"/>
       <w:r>
         <w:rPr>
           <w:rFonts w:ascii="Consolas" w:eastAsia="Times New Roman" w:hAnsi="Consolas" w:cs="Consolas"/>
@@ -11971,7 +12964,31 @@
           <w:sz w:val="18"/>
           <w:szCs w:val="18"/>
         </w:rPr>
-        <w:t xml:space="preserve">     * then all five poker cards will have the same suit.</w:t>
+        <w:t xml:space="preserve">     * </w:t>
+      </w:r>
+      <w:proofErr w:type="gramStart"/>
+      <w:r>
+        <w:rPr>
+          <w:rFonts w:ascii="Consolas" w:eastAsia="Times New Roman" w:hAnsi="Consolas" w:cs="Consolas"/>
+          <w:i/>
+          <w:iCs/>
+          <w:color w:val="999988"/>
+          <w:sz w:val="18"/>
+          <w:szCs w:val="18"/>
+        </w:rPr>
+        <w:t>then</w:t>
+      </w:r>
+      <w:proofErr w:type="gramEnd"/>
+      <w:r>
+        <w:rPr>
+          <w:rFonts w:ascii="Consolas" w:eastAsia="Times New Roman" w:hAnsi="Consolas" w:cs="Consolas"/>
+          <w:i/>
+          <w:iCs/>
+          <w:color w:val="999988"/>
+          <w:sz w:val="18"/>
+          <w:szCs w:val="18"/>
+        </w:rPr>
+        <w:t xml:space="preserve"> all five poker cards will have the same suit.</w:t>
       </w:r>
     </w:p>
     <w:p>
@@ -12103,6 +13120,7 @@
         </w:rPr>
         <w:t xml:space="preserve">    </w:t>
       </w:r>
+      <w:proofErr w:type="gramStart"/>
       <w:r>
         <w:rPr>
           <w:rFonts w:ascii="Consolas" w:eastAsia="Times New Roman" w:hAnsi="Consolas" w:cs="Consolas"/>
@@ -12114,6 +13132,7 @@
         </w:rPr>
         <w:t>bool</w:t>
       </w:r>
+      <w:proofErr w:type="gramEnd"/>
       <w:r>
         <w:rPr>
           <w:rFonts w:ascii="Consolas" w:eastAsia="Times New Roman" w:hAnsi="Consolas" w:cs="Consolas"/>
@@ -12123,6 +13142,7 @@
         </w:rPr>
         <w:t xml:space="preserve"> </w:t>
       </w:r>
+      <w:proofErr w:type="spellStart"/>
       <w:r>
         <w:rPr>
           <w:rFonts w:ascii="Consolas" w:eastAsia="Times New Roman" w:hAnsi="Consolas" w:cs="Consolas"/>
@@ -12134,6 +13154,7 @@
         </w:rPr>
         <w:t>isFlush</w:t>
       </w:r>
+      <w:proofErr w:type="spellEnd"/>
       <w:r>
         <w:rPr>
           <w:rFonts w:ascii="Consolas" w:eastAsia="Times New Roman" w:hAnsi="Consolas" w:cs="Consolas"/>
@@ -12315,8 +13336,31 @@
           <w:sz w:val="18"/>
           <w:szCs w:val="18"/>
         </w:rPr>
-        <w:lastRenderedPageBreak/>
-        <w:t xml:space="preserve">     * Case 1: There is an ACE and the other fours are {TEN, JACK, QUEEN, KING}</w:t>
+        <w:t xml:space="preserve">     * Case 1: There is an ACE and the other </w:t>
+      </w:r>
+      <w:proofErr w:type="spellStart"/>
+      <w:r>
+        <w:rPr>
+          <w:rFonts w:ascii="Consolas" w:eastAsia="Times New Roman" w:hAnsi="Consolas" w:cs="Consolas"/>
+          <w:i/>
+          <w:iCs/>
+          <w:color w:val="999988"/>
+          <w:sz w:val="18"/>
+          <w:szCs w:val="18"/>
+        </w:rPr>
+        <w:t>fours</w:t>
+      </w:r>
+      <w:proofErr w:type="spellEnd"/>
+      <w:r>
+        <w:rPr>
+          <w:rFonts w:ascii="Consolas" w:eastAsia="Times New Roman" w:hAnsi="Consolas" w:cs="Consolas"/>
+          <w:i/>
+          <w:iCs/>
+          <w:color w:val="999988"/>
+          <w:sz w:val="18"/>
+          <w:szCs w:val="18"/>
+        </w:rPr>
+        <w:t xml:space="preserve"> are {TEN, JACK, QUEEN, KING}</w:t>
       </w:r>
     </w:p>
     <w:p>
@@ -12360,7 +13404,31 @@
           <w:sz w:val="18"/>
           <w:szCs w:val="18"/>
         </w:rPr>
-        <w:t xml:space="preserve">     *                                              or {TWO, THREE, FOUR, FIVE}</w:t>
+        <w:t xml:space="preserve">     *                                              </w:t>
+      </w:r>
+      <w:proofErr w:type="gramStart"/>
+      <w:r>
+        <w:rPr>
+          <w:rFonts w:ascii="Consolas" w:eastAsia="Times New Roman" w:hAnsi="Consolas" w:cs="Consolas"/>
+          <w:i/>
+          <w:iCs/>
+          <w:color w:val="999988"/>
+          <w:sz w:val="18"/>
+          <w:szCs w:val="18"/>
+        </w:rPr>
+        <w:t>or</w:t>
+      </w:r>
+      <w:proofErr w:type="gramEnd"/>
+      <w:r>
+        <w:rPr>
+          <w:rFonts w:ascii="Consolas" w:eastAsia="Times New Roman" w:hAnsi="Consolas" w:cs="Consolas"/>
+          <w:i/>
+          <w:iCs/>
+          <w:color w:val="999988"/>
+          <w:sz w:val="18"/>
+          <w:szCs w:val="18"/>
+        </w:rPr>
+        <w:t xml:space="preserve"> {TWO, THREE, FOUR, FIVE}</w:t>
       </w:r>
     </w:p>
     <w:p>
@@ -12536,6 +13604,7 @@
         </w:rPr>
         <w:t xml:space="preserve">    </w:t>
       </w:r>
+      <w:proofErr w:type="gramStart"/>
       <w:r>
         <w:rPr>
           <w:rFonts w:ascii="Consolas" w:eastAsia="Times New Roman" w:hAnsi="Consolas" w:cs="Consolas"/>
@@ -12547,6 +13616,7 @@
         </w:rPr>
         <w:t>bool</w:t>
       </w:r>
+      <w:proofErr w:type="gramEnd"/>
       <w:r>
         <w:rPr>
           <w:rFonts w:ascii="Consolas" w:eastAsia="Times New Roman" w:hAnsi="Consolas" w:cs="Consolas"/>
@@ -12556,6 +13626,7 @@
         </w:rPr>
         <w:t xml:space="preserve"> </w:t>
       </w:r>
+      <w:proofErr w:type="spellStart"/>
       <w:r>
         <w:rPr>
           <w:rFonts w:ascii="Consolas" w:eastAsia="Times New Roman" w:hAnsi="Consolas" w:cs="Consolas"/>
@@ -12567,6 +13638,7 @@
         </w:rPr>
         <w:t>isStraight</w:t>
       </w:r>
+      <w:proofErr w:type="spellEnd"/>
       <w:r>
         <w:rPr>
           <w:rFonts w:ascii="Consolas" w:eastAsia="Times New Roman" w:hAnsi="Consolas" w:cs="Consolas"/>
@@ -12880,6 +13952,7 @@
         </w:rPr>
         <w:t xml:space="preserve">    </w:t>
       </w:r>
+      <w:proofErr w:type="gramStart"/>
       <w:r>
         <w:rPr>
           <w:rFonts w:ascii="Consolas" w:eastAsia="Times New Roman" w:hAnsi="Consolas" w:cs="Consolas"/>
@@ -12891,6 +13964,7 @@
         </w:rPr>
         <w:t>bool</w:t>
       </w:r>
+      <w:proofErr w:type="gramEnd"/>
       <w:r>
         <w:rPr>
           <w:rFonts w:ascii="Consolas" w:eastAsia="Times New Roman" w:hAnsi="Consolas" w:cs="Consolas"/>
@@ -12900,6 +13974,7 @@
         </w:rPr>
         <w:t xml:space="preserve"> </w:t>
       </w:r>
+      <w:proofErr w:type="spellStart"/>
       <w:r>
         <w:rPr>
           <w:rFonts w:ascii="Consolas" w:eastAsia="Times New Roman" w:hAnsi="Consolas" w:cs="Consolas"/>
@@ -12911,6 +13986,7 @@
         </w:rPr>
         <w:t>isFourOfAKind</w:t>
       </w:r>
+      <w:proofErr w:type="spellEnd"/>
       <w:r>
         <w:rPr>
           <w:rFonts w:ascii="Consolas" w:eastAsia="Times New Roman" w:hAnsi="Consolas" w:cs="Consolas"/>
@@ -13092,7 +14168,31 @@
           <w:sz w:val="18"/>
           <w:szCs w:val="18"/>
         </w:rPr>
-        <w:t xml:space="preserve">     * and 2 of the same card in another rank</w:t>
+        <w:t xml:space="preserve">     * </w:t>
+      </w:r>
+      <w:proofErr w:type="gramStart"/>
+      <w:r>
+        <w:rPr>
+          <w:rFonts w:ascii="Consolas" w:eastAsia="Times New Roman" w:hAnsi="Consolas" w:cs="Consolas"/>
+          <w:i/>
+          <w:iCs/>
+          <w:color w:val="999988"/>
+          <w:sz w:val="18"/>
+          <w:szCs w:val="18"/>
+        </w:rPr>
+        <w:t>and</w:t>
+      </w:r>
+      <w:proofErr w:type="gramEnd"/>
+      <w:r>
+        <w:rPr>
+          <w:rFonts w:ascii="Consolas" w:eastAsia="Times New Roman" w:hAnsi="Consolas" w:cs="Consolas"/>
+          <w:i/>
+          <w:iCs/>
+          <w:color w:val="999988"/>
+          <w:sz w:val="18"/>
+          <w:szCs w:val="18"/>
+        </w:rPr>
+        <w:t xml:space="preserve"> 2 of the same card in another rank</w:t>
       </w:r>
     </w:p>
     <w:p>
@@ -13268,6 +14368,7 @@
         </w:rPr>
         <w:t xml:space="preserve">    </w:t>
       </w:r>
+      <w:proofErr w:type="gramStart"/>
       <w:r>
         <w:rPr>
           <w:rFonts w:ascii="Consolas" w:eastAsia="Times New Roman" w:hAnsi="Consolas" w:cs="Consolas"/>
@@ -13279,6 +14380,7 @@
         </w:rPr>
         <w:t>bool</w:t>
       </w:r>
+      <w:proofErr w:type="gramEnd"/>
       <w:r>
         <w:rPr>
           <w:rFonts w:ascii="Consolas" w:eastAsia="Times New Roman" w:hAnsi="Consolas" w:cs="Consolas"/>
@@ -13288,6 +14390,7 @@
         </w:rPr>
         <w:t xml:space="preserve"> </w:t>
       </w:r>
+      <w:proofErr w:type="spellStart"/>
       <w:r>
         <w:rPr>
           <w:rFonts w:ascii="Consolas" w:eastAsia="Times New Roman" w:hAnsi="Consolas" w:cs="Consolas"/>
@@ -13299,6 +14402,7 @@
         </w:rPr>
         <w:t>isFullHouse</w:t>
       </w:r>
+      <w:proofErr w:type="spellEnd"/>
       <w:r>
         <w:rPr>
           <w:rFonts w:ascii="Consolas" w:eastAsia="Times New Roman" w:hAnsi="Consolas" w:cs="Consolas"/>
@@ -13700,6 +14804,7 @@
         </w:rPr>
         <w:t xml:space="preserve">    </w:t>
       </w:r>
+      <w:proofErr w:type="gramStart"/>
       <w:r>
         <w:rPr>
           <w:rFonts w:ascii="Consolas" w:eastAsia="Times New Roman" w:hAnsi="Consolas" w:cs="Consolas"/>
@@ -13711,6 +14816,7 @@
         </w:rPr>
         <w:t>bool</w:t>
       </w:r>
+      <w:proofErr w:type="gramEnd"/>
       <w:r>
         <w:rPr>
           <w:rFonts w:ascii="Consolas" w:eastAsia="Times New Roman" w:hAnsi="Consolas" w:cs="Consolas"/>
@@ -13720,6 +14826,7 @@
         </w:rPr>
         <w:t xml:space="preserve"> </w:t>
       </w:r>
+      <w:proofErr w:type="spellStart"/>
       <w:r>
         <w:rPr>
           <w:rFonts w:ascii="Consolas" w:eastAsia="Times New Roman" w:hAnsi="Consolas" w:cs="Consolas"/>
@@ -13731,6 +14838,7 @@
         </w:rPr>
         <w:t>isThreeOfAKind</w:t>
       </w:r>
+      <w:proofErr w:type="spellEnd"/>
       <w:r>
         <w:rPr>
           <w:rFonts w:ascii="Consolas" w:eastAsia="Times New Roman" w:hAnsi="Consolas" w:cs="Consolas"/>
@@ -13912,7 +15020,31 @@
           <w:sz w:val="18"/>
           <w:szCs w:val="18"/>
         </w:rPr>
-        <w:t xml:space="preserve">     * and three of a kind.</w:t>
+        <w:t xml:space="preserve">     * </w:t>
+      </w:r>
+      <w:proofErr w:type="gramStart"/>
+      <w:r>
+        <w:rPr>
+          <w:rFonts w:ascii="Consolas" w:eastAsia="Times New Roman" w:hAnsi="Consolas" w:cs="Consolas"/>
+          <w:i/>
+          <w:iCs/>
+          <w:color w:val="999988"/>
+          <w:sz w:val="18"/>
+          <w:szCs w:val="18"/>
+        </w:rPr>
+        <w:t>and</w:t>
+      </w:r>
+      <w:proofErr w:type="gramEnd"/>
+      <w:r>
+        <w:rPr>
+          <w:rFonts w:ascii="Consolas" w:eastAsia="Times New Roman" w:hAnsi="Consolas" w:cs="Consolas"/>
+          <w:i/>
+          <w:iCs/>
+          <w:color w:val="999988"/>
+          <w:sz w:val="18"/>
+          <w:szCs w:val="18"/>
+        </w:rPr>
+        <w:t xml:space="preserve"> three of a kind.</w:t>
       </w:r>
     </w:p>
     <w:p>
@@ -13956,6 +15088,7 @@
           <w:sz w:val="18"/>
           <w:szCs w:val="18"/>
         </w:rPr>
+        <w:lastRenderedPageBreak/>
         <w:t xml:space="preserve">     * Three cases: 2 + 2 + 1 or</w:t>
       </w:r>
     </w:p>
@@ -14176,6 +15309,7 @@
         </w:rPr>
         <w:t xml:space="preserve">    </w:t>
       </w:r>
+      <w:proofErr w:type="gramStart"/>
       <w:r>
         <w:rPr>
           <w:rFonts w:ascii="Consolas" w:eastAsia="Times New Roman" w:hAnsi="Consolas" w:cs="Consolas"/>
@@ -14187,6 +15321,7 @@
         </w:rPr>
         <w:t>bool</w:t>
       </w:r>
+      <w:proofErr w:type="gramEnd"/>
       <w:r>
         <w:rPr>
           <w:rFonts w:ascii="Consolas" w:eastAsia="Times New Roman" w:hAnsi="Consolas" w:cs="Consolas"/>
@@ -14196,6 +15331,7 @@
         </w:rPr>
         <w:t xml:space="preserve"> </w:t>
       </w:r>
+      <w:proofErr w:type="spellStart"/>
       <w:r>
         <w:rPr>
           <w:rFonts w:ascii="Consolas" w:eastAsia="Times New Roman" w:hAnsi="Consolas" w:cs="Consolas"/>
@@ -14207,6 +15343,7 @@
         </w:rPr>
         <w:t>isTwoPairs</w:t>
       </w:r>
+      <w:proofErr w:type="spellEnd"/>
       <w:r>
         <w:rPr>
           <w:rFonts w:ascii="Consolas" w:eastAsia="Times New Roman" w:hAnsi="Consolas" w:cs="Consolas"/>
@@ -14388,7 +15525,31 @@
           <w:sz w:val="18"/>
           <w:szCs w:val="18"/>
         </w:rPr>
-        <w:t xml:space="preserve">     * three of a kind and two pairs</w:t>
+        <w:t xml:space="preserve">     * </w:t>
+      </w:r>
+      <w:proofErr w:type="gramStart"/>
+      <w:r>
+        <w:rPr>
+          <w:rFonts w:ascii="Consolas" w:eastAsia="Times New Roman" w:hAnsi="Consolas" w:cs="Consolas"/>
+          <w:i/>
+          <w:iCs/>
+          <w:color w:val="999988"/>
+          <w:sz w:val="18"/>
+          <w:szCs w:val="18"/>
+        </w:rPr>
+        <w:t>three</w:t>
+      </w:r>
+      <w:proofErr w:type="gramEnd"/>
+      <w:r>
+        <w:rPr>
+          <w:rFonts w:ascii="Consolas" w:eastAsia="Times New Roman" w:hAnsi="Consolas" w:cs="Consolas"/>
+          <w:i/>
+          <w:iCs/>
+          <w:color w:val="999988"/>
+          <w:sz w:val="18"/>
+          <w:szCs w:val="18"/>
+        </w:rPr>
+        <w:t xml:space="preserve"> of a kind and two pairs</w:t>
       </w:r>
     </w:p>
     <w:p>
@@ -14696,6 +15857,7 @@
         </w:rPr>
         <w:t xml:space="preserve">    </w:t>
       </w:r>
+      <w:proofErr w:type="gramStart"/>
       <w:r>
         <w:rPr>
           <w:rFonts w:ascii="Consolas" w:eastAsia="Times New Roman" w:hAnsi="Consolas" w:cs="Consolas"/>
@@ -14707,6 +15869,7 @@
         </w:rPr>
         <w:t>bool</w:t>
       </w:r>
+      <w:proofErr w:type="gramEnd"/>
       <w:r>
         <w:rPr>
           <w:rFonts w:ascii="Consolas" w:eastAsia="Times New Roman" w:hAnsi="Consolas" w:cs="Consolas"/>
@@ -14716,6 +15879,7 @@
         </w:rPr>
         <w:t xml:space="preserve"> </w:t>
       </w:r>
+      <w:proofErr w:type="spellStart"/>
       <w:r>
         <w:rPr>
           <w:rFonts w:ascii="Consolas" w:eastAsia="Times New Roman" w:hAnsi="Consolas" w:cs="Consolas"/>
@@ -14727,6 +15891,7 @@
         </w:rPr>
         <w:t>isPair</w:t>
       </w:r>
+      <w:proofErr w:type="spellEnd"/>
       <w:r>
         <w:rPr>
           <w:rFonts w:ascii="Consolas" w:eastAsia="Times New Roman" w:hAnsi="Consolas" w:cs="Consolas"/>
@@ -14996,6 +16161,7 @@
         </w:rPr>
         <w:t xml:space="preserve">    </w:t>
       </w:r>
+      <w:proofErr w:type="gramStart"/>
       <w:r>
         <w:rPr>
           <w:rFonts w:ascii="Consolas" w:eastAsia="Times New Roman" w:hAnsi="Consolas" w:cs="Consolas"/>
@@ -15007,6 +16173,7 @@
         </w:rPr>
         <w:t>bool</w:t>
       </w:r>
+      <w:proofErr w:type="gramEnd"/>
       <w:r>
         <w:rPr>
           <w:rFonts w:ascii="Consolas" w:eastAsia="Times New Roman" w:hAnsi="Consolas" w:cs="Consolas"/>
@@ -15016,6 +16183,7 @@
         </w:rPr>
         <w:t xml:space="preserve"> </w:t>
       </w:r>
+      <w:proofErr w:type="spellStart"/>
       <w:r>
         <w:rPr>
           <w:rFonts w:ascii="Consolas" w:eastAsia="Times New Roman" w:hAnsi="Consolas" w:cs="Consolas"/>
@@ -15027,6 +16195,7 @@
         </w:rPr>
         <w:t>isPlayerWin</w:t>
       </w:r>
+      <w:proofErr w:type="spellEnd"/>
       <w:r>
         <w:rPr>
           <w:rFonts w:ascii="Consolas" w:eastAsia="Times New Roman" w:hAnsi="Consolas" w:cs="Consolas"/>
@@ -15164,7 +16333,6 @@
           <w:sz w:val="18"/>
           <w:szCs w:val="18"/>
         </w:rPr>
-        <w:lastRenderedPageBreak/>
         <w:t xml:space="preserve">     * This function deallocates the memories of a set of elements in cards and clears the cards</w:t>
       </w:r>
     </w:p>
@@ -15209,7 +16377,55 @@
           <w:sz w:val="18"/>
           <w:szCs w:val="18"/>
         </w:rPr>
-        <w:t xml:space="preserve">     * @param cards : a vector of Card Structure pointers</w:t>
+        <w:t xml:space="preserve">     * @</w:t>
+      </w:r>
+      <w:proofErr w:type="spellStart"/>
+      <w:r>
+        <w:rPr>
+          <w:rFonts w:ascii="Consolas" w:eastAsia="Times New Roman" w:hAnsi="Consolas" w:cs="Consolas"/>
+          <w:i/>
+          <w:iCs/>
+          <w:color w:val="999988"/>
+          <w:sz w:val="18"/>
+          <w:szCs w:val="18"/>
+        </w:rPr>
+        <w:t>param</w:t>
+      </w:r>
+      <w:proofErr w:type="spellEnd"/>
+      <w:r>
+        <w:rPr>
+          <w:rFonts w:ascii="Consolas" w:eastAsia="Times New Roman" w:hAnsi="Consolas" w:cs="Consolas"/>
+          <w:i/>
+          <w:iCs/>
+          <w:color w:val="999988"/>
+          <w:sz w:val="18"/>
+          <w:szCs w:val="18"/>
+        </w:rPr>
+        <w:t xml:space="preserve"> </w:t>
+      </w:r>
+      <w:proofErr w:type="gramStart"/>
+      <w:r>
+        <w:rPr>
+          <w:rFonts w:ascii="Consolas" w:eastAsia="Times New Roman" w:hAnsi="Consolas" w:cs="Consolas"/>
+          <w:i/>
+          <w:iCs/>
+          <w:color w:val="999988"/>
+          <w:sz w:val="18"/>
+          <w:szCs w:val="18"/>
+        </w:rPr>
+        <w:t>cards :</w:t>
+      </w:r>
+      <w:proofErr w:type="gramEnd"/>
+      <w:r>
+        <w:rPr>
+          <w:rFonts w:ascii="Consolas" w:eastAsia="Times New Roman" w:hAnsi="Consolas" w:cs="Consolas"/>
+          <w:i/>
+          <w:iCs/>
+          <w:color w:val="999988"/>
+          <w:sz w:val="18"/>
+          <w:szCs w:val="18"/>
+        </w:rPr>
+        <w:t xml:space="preserve"> a vector of Card Structure pointers</w:t>
       </w:r>
     </w:p>
     <w:p>
@@ -15253,7 +16469,68 @@
           <w:sz w:val="18"/>
           <w:szCs w:val="18"/>
         </w:rPr>
-        <w:t xml:space="preserve">     * @param poss : a set of positions in cards</w:t>
+        <w:t xml:space="preserve">     * @</w:t>
+      </w:r>
+      <w:proofErr w:type="spellStart"/>
+      <w:r>
+        <w:rPr>
+          <w:rFonts w:ascii="Consolas" w:eastAsia="Times New Roman" w:hAnsi="Consolas" w:cs="Consolas"/>
+          <w:i/>
+          <w:iCs/>
+          <w:color w:val="999988"/>
+          <w:sz w:val="18"/>
+          <w:szCs w:val="18"/>
+        </w:rPr>
+        <w:t>param</w:t>
+      </w:r>
+      <w:proofErr w:type="spellEnd"/>
+      <w:r>
+        <w:rPr>
+          <w:rFonts w:ascii="Consolas" w:eastAsia="Times New Roman" w:hAnsi="Consolas" w:cs="Consolas"/>
+          <w:i/>
+          <w:iCs/>
+          <w:color w:val="999988"/>
+          <w:sz w:val="18"/>
+          <w:szCs w:val="18"/>
+        </w:rPr>
+        <w:t xml:space="preserve"> </w:t>
+      </w:r>
+      <w:proofErr w:type="spellStart"/>
+      <w:proofErr w:type="gramStart"/>
+      <w:r>
+        <w:rPr>
+          <w:rFonts w:ascii="Consolas" w:eastAsia="Times New Roman" w:hAnsi="Consolas" w:cs="Consolas"/>
+          <w:i/>
+          <w:iCs/>
+          <w:color w:val="999988"/>
+          <w:sz w:val="18"/>
+          <w:szCs w:val="18"/>
+        </w:rPr>
+        <w:t>poss</w:t>
+      </w:r>
+      <w:proofErr w:type="spellEnd"/>
+      <w:r>
+        <w:rPr>
+          <w:rFonts w:ascii="Consolas" w:eastAsia="Times New Roman" w:hAnsi="Consolas" w:cs="Consolas"/>
+          <w:i/>
+          <w:iCs/>
+          <w:color w:val="999988"/>
+          <w:sz w:val="18"/>
+          <w:szCs w:val="18"/>
+        </w:rPr>
+        <w:t xml:space="preserve"> :</w:t>
+      </w:r>
+      <w:proofErr w:type="gramEnd"/>
+      <w:r>
+        <w:rPr>
+          <w:rFonts w:ascii="Consolas" w:eastAsia="Times New Roman" w:hAnsi="Consolas" w:cs="Consolas"/>
+          <w:i/>
+          <w:iCs/>
+          <w:color w:val="999988"/>
+          <w:sz w:val="18"/>
+          <w:szCs w:val="18"/>
+        </w:rPr>
+        <w:t xml:space="preserve"> a set of positions in cards</w:t>
       </w:r>
     </w:p>
     <w:p>
@@ -15341,6 +16618,7 @@
         </w:rPr>
         <w:t xml:space="preserve">    </w:t>
       </w:r>
+      <w:proofErr w:type="gramStart"/>
       <w:r>
         <w:rPr>
           <w:rFonts w:ascii="Consolas" w:eastAsia="Times New Roman" w:hAnsi="Consolas" w:cs="Consolas"/>
@@ -15352,6 +16630,7 @@
         </w:rPr>
         <w:t>void</w:t>
       </w:r>
+      <w:proofErr w:type="gramEnd"/>
       <w:r>
         <w:rPr>
           <w:rFonts w:ascii="Consolas" w:eastAsia="Times New Roman" w:hAnsi="Consolas" w:cs="Consolas"/>
@@ -15361,6 +16640,7 @@
         </w:rPr>
         <w:t xml:space="preserve"> </w:t>
       </w:r>
+      <w:proofErr w:type="spellStart"/>
       <w:r>
         <w:rPr>
           <w:rFonts w:ascii="Consolas" w:eastAsia="Times New Roman" w:hAnsi="Consolas" w:cs="Consolas"/>
@@ -15372,6 +16652,7 @@
         </w:rPr>
         <w:t>deleteCardsBy</w:t>
       </w:r>
+      <w:proofErr w:type="spellEnd"/>
       <w:r>
         <w:rPr>
           <w:rFonts w:ascii="Consolas" w:eastAsia="Times New Roman" w:hAnsi="Consolas" w:cs="Consolas"/>
@@ -15421,6 +16702,7 @@
         </w:rPr>
         <w:t xml:space="preserve"> cards, </w:t>
       </w:r>
+      <w:proofErr w:type="spellStart"/>
       <w:r>
         <w:rPr>
           <w:rFonts w:ascii="Consolas" w:eastAsia="Times New Roman" w:hAnsi="Consolas" w:cs="Consolas"/>
@@ -15432,6 +16714,7 @@
         </w:rPr>
         <w:t>const</w:t>
       </w:r>
+      <w:proofErr w:type="spellEnd"/>
       <w:r>
         <w:rPr>
           <w:rFonts w:ascii="Consolas" w:eastAsia="Times New Roman" w:hAnsi="Consolas" w:cs="Consolas"/>
@@ -15452,6 +16735,7 @@
         </w:rPr>
         <w:t>&lt;</w:t>
       </w:r>
+      <w:proofErr w:type="spellStart"/>
       <w:r>
         <w:rPr>
           <w:rFonts w:ascii="Consolas" w:eastAsia="Times New Roman" w:hAnsi="Consolas" w:cs="Consolas"/>
@@ -15463,6 +16747,7 @@
         </w:rPr>
         <w:t>int</w:t>
       </w:r>
+      <w:proofErr w:type="spellEnd"/>
       <w:r>
         <w:rPr>
           <w:rFonts w:ascii="Consolas" w:eastAsia="Times New Roman" w:hAnsi="Consolas" w:cs="Consolas"/>
@@ -15481,7 +16766,27 @@
           <w:sz w:val="18"/>
           <w:szCs w:val="18"/>
         </w:rPr>
-        <w:t xml:space="preserve"> poss);</w:t>
+        <w:t xml:space="preserve"> </w:t>
+      </w:r>
+      <w:proofErr w:type="spellStart"/>
+      <w:r>
+        <w:rPr>
+          <w:rFonts w:ascii="Consolas" w:eastAsia="Times New Roman" w:hAnsi="Consolas" w:cs="Consolas"/>
+          <w:color w:val="333333"/>
+          <w:sz w:val="18"/>
+          <w:szCs w:val="18"/>
+        </w:rPr>
+        <w:t>poss</w:t>
+      </w:r>
+      <w:proofErr w:type="spellEnd"/>
+      <w:r>
+        <w:rPr>
+          <w:rFonts w:ascii="Consolas" w:eastAsia="Times New Roman" w:hAnsi="Consolas" w:cs="Consolas"/>
+          <w:color w:val="333333"/>
+          <w:sz w:val="18"/>
+          <w:szCs w:val="18"/>
+        </w:rPr>
+        <w:t>);</w:t>
       </w:r>
     </w:p>
     <w:p>
@@ -15655,7 +16960,55 @@
           <w:sz w:val="18"/>
           <w:szCs w:val="18"/>
         </w:rPr>
-        <w:t xml:space="preserve">     * @param cards : a vector of Card Structure pointers</w:t>
+        <w:t xml:space="preserve">     * @</w:t>
+      </w:r>
+      <w:proofErr w:type="spellStart"/>
+      <w:r>
+        <w:rPr>
+          <w:rFonts w:ascii="Consolas" w:eastAsia="Times New Roman" w:hAnsi="Consolas" w:cs="Consolas"/>
+          <w:i/>
+          <w:iCs/>
+          <w:color w:val="999988"/>
+          <w:sz w:val="18"/>
+          <w:szCs w:val="18"/>
+        </w:rPr>
+        <w:t>param</w:t>
+      </w:r>
+      <w:proofErr w:type="spellEnd"/>
+      <w:r>
+        <w:rPr>
+          <w:rFonts w:ascii="Consolas" w:eastAsia="Times New Roman" w:hAnsi="Consolas" w:cs="Consolas"/>
+          <w:i/>
+          <w:iCs/>
+          <w:color w:val="999988"/>
+          <w:sz w:val="18"/>
+          <w:szCs w:val="18"/>
+        </w:rPr>
+        <w:t xml:space="preserve"> </w:t>
+      </w:r>
+      <w:proofErr w:type="gramStart"/>
+      <w:r>
+        <w:rPr>
+          <w:rFonts w:ascii="Consolas" w:eastAsia="Times New Roman" w:hAnsi="Consolas" w:cs="Consolas"/>
+          <w:i/>
+          <w:iCs/>
+          <w:color w:val="999988"/>
+          <w:sz w:val="18"/>
+          <w:szCs w:val="18"/>
+        </w:rPr>
+        <w:t>cards :</w:t>
+      </w:r>
+      <w:proofErr w:type="gramEnd"/>
+      <w:r>
+        <w:rPr>
+          <w:rFonts w:ascii="Consolas" w:eastAsia="Times New Roman" w:hAnsi="Consolas" w:cs="Consolas"/>
+          <w:i/>
+          <w:iCs/>
+          <w:color w:val="999988"/>
+          <w:sz w:val="18"/>
+          <w:szCs w:val="18"/>
+        </w:rPr>
+        <w:t xml:space="preserve"> a vector of Card Structure pointers</w:t>
       </w:r>
     </w:p>
     <w:p>
@@ -15743,6 +17096,7 @@
         </w:rPr>
         <w:t xml:space="preserve">    </w:t>
       </w:r>
+      <w:proofErr w:type="gramStart"/>
       <w:r>
         <w:rPr>
           <w:rFonts w:ascii="Consolas" w:eastAsia="Times New Roman" w:hAnsi="Consolas" w:cs="Consolas"/>
@@ -15754,6 +17108,7 @@
         </w:rPr>
         <w:t>void</w:t>
       </w:r>
+      <w:proofErr w:type="gramEnd"/>
       <w:r>
         <w:rPr>
           <w:rFonts w:ascii="Consolas" w:eastAsia="Times New Roman" w:hAnsi="Consolas" w:cs="Consolas"/>
@@ -15763,6 +17118,7 @@
         </w:rPr>
         <w:t xml:space="preserve"> </w:t>
       </w:r>
+      <w:proofErr w:type="spellStart"/>
       <w:r>
         <w:rPr>
           <w:rFonts w:ascii="Consolas" w:eastAsia="Times New Roman" w:hAnsi="Consolas" w:cs="Consolas"/>
@@ -15774,6 +17130,7 @@
         </w:rPr>
         <w:t>deleteCards</w:t>
       </w:r>
+      <w:proofErr w:type="spellEnd"/>
       <w:r>
         <w:rPr>
           <w:rFonts w:ascii="Consolas" w:eastAsia="Times New Roman" w:hAnsi="Consolas" w:cs="Consolas"/>
@@ -15951,7 +17308,31 @@
           <w:sz w:val="18"/>
           <w:szCs w:val="18"/>
         </w:rPr>
-        <w:t xml:space="preserve">     *  This function reset all the current cards for a new game</w:t>
+        <w:t xml:space="preserve">     </w:t>
+      </w:r>
+      <w:proofErr w:type="gramStart"/>
+      <w:r>
+        <w:rPr>
+          <w:rFonts w:ascii="Consolas" w:eastAsia="Times New Roman" w:hAnsi="Consolas" w:cs="Consolas"/>
+          <w:i/>
+          <w:iCs/>
+          <w:color w:val="999988"/>
+          <w:sz w:val="18"/>
+          <w:szCs w:val="18"/>
+        </w:rPr>
+        <w:t>*  This</w:t>
+      </w:r>
+      <w:proofErr w:type="gramEnd"/>
+      <w:r>
+        <w:rPr>
+          <w:rFonts w:ascii="Consolas" w:eastAsia="Times New Roman" w:hAnsi="Consolas" w:cs="Consolas"/>
+          <w:i/>
+          <w:iCs/>
+          <w:color w:val="999988"/>
+          <w:sz w:val="18"/>
+          <w:szCs w:val="18"/>
+        </w:rPr>
+        <w:t xml:space="preserve"> function reset all the current cards for a new game</w:t>
       </w:r>
     </w:p>
     <w:p>
@@ -16039,6 +17420,7 @@
         </w:rPr>
         <w:t xml:space="preserve">    </w:t>
       </w:r>
+      <w:proofErr w:type="gramStart"/>
       <w:r>
         <w:rPr>
           <w:rFonts w:ascii="Consolas" w:eastAsia="Times New Roman" w:hAnsi="Consolas" w:cs="Consolas"/>
@@ -16050,6 +17432,7 @@
         </w:rPr>
         <w:t>void</w:t>
       </w:r>
+      <w:proofErr w:type="gramEnd"/>
       <w:r>
         <w:rPr>
           <w:rFonts w:ascii="Consolas" w:eastAsia="Times New Roman" w:hAnsi="Consolas" w:cs="Consolas"/>
@@ -16229,8 +17612,21 @@
           <w:sz w:val="18"/>
           <w:szCs w:val="18"/>
         </w:rPr>
-        <w:t>#endif</w:t>
-      </w:r>
+        <w:t>#</w:t>
+      </w:r>
+      <w:proofErr w:type="spellStart"/>
+      <w:r>
+        <w:rPr>
+          <w:rFonts w:ascii="Consolas" w:eastAsia="Times New Roman" w:hAnsi="Consolas" w:cs="Consolas"/>
+          <w:b/>
+          <w:bCs/>
+          <w:color w:val="999999"/>
+          <w:sz w:val="18"/>
+          <w:szCs w:val="18"/>
+        </w:rPr>
+        <w:t>endif</w:t>
+      </w:r>
+      <w:proofErr w:type="spellEnd"/>
       <w:r>
         <w:rPr>
           <w:rFonts w:ascii="Consolas" w:eastAsia="Times New Roman" w:hAnsi="Consolas" w:cs="Consolas"/>
@@ -16278,6 +17674,7 @@
           <w:szCs w:val="24"/>
         </w:rPr>
       </w:pPr>
+      <w:proofErr w:type="spellStart"/>
       <w:r>
         <w:rPr>
           <w:rFonts w:ascii="Times New Roman" w:hAnsi="Times New Roman" w:cs="Times New Roman"/>
@@ -16286,6 +17683,7 @@
         </w:rPr>
         <w:t>PokerHelper.h</w:t>
       </w:r>
+      <w:proofErr w:type="spellEnd"/>
     </w:p>
     <w:p>
       <w:pPr>
@@ -16334,8 +17732,22 @@
           <w:sz w:val="18"/>
           <w:szCs w:val="18"/>
         </w:rPr>
-        <w:t xml:space="preserve"> * File:   PokerHelper.h</w:t>
-      </w:r>
+        <w:t xml:space="preserve"> * File:   </w:t>
+      </w:r>
+      <w:proofErr w:type="spellStart"/>
+      <w:r>
+        <w:rPr>
+          <w:rStyle w:val="cm"/>
+          <w:rFonts w:ascii="Consolas" w:hAnsi="Consolas" w:cs="Consolas"/>
+          <w:i/>
+          <w:iCs/>
+          <w:color w:val="999988"/>
+          <w:sz w:val="18"/>
+          <w:szCs w:val="18"/>
+        </w:rPr>
+        <w:t>PokerHelper.h</w:t>
+      </w:r>
+      <w:proofErr w:type="spellEnd"/>
     </w:p>
     <w:p>
       <w:pPr>
@@ -16360,8 +17772,22 @@
           <w:sz w:val="18"/>
           <w:szCs w:val="18"/>
         </w:rPr>
-        <w:t xml:space="preserve"> * Author: HaoHuynh</w:t>
-      </w:r>
+        <w:t xml:space="preserve"> * Author: </w:t>
+      </w:r>
+      <w:proofErr w:type="spellStart"/>
+      <w:r>
+        <w:rPr>
+          <w:rStyle w:val="cm"/>
+          <w:rFonts w:ascii="Consolas" w:hAnsi="Consolas" w:cs="Consolas"/>
+          <w:i/>
+          <w:iCs/>
+          <w:color w:val="999988"/>
+          <w:sz w:val="18"/>
+          <w:szCs w:val="18"/>
+        </w:rPr>
+        <w:t>HaoHuynh</w:t>
+      </w:r>
+      <w:proofErr w:type="spellEnd"/>
     </w:p>
     <w:p>
       <w:pPr>
@@ -16478,22 +17904,10 @@
           <w:sz w:val="18"/>
           <w:szCs w:val="18"/>
         </w:rPr>
-        <w:t>#ifndef POKERHELPER_H</w:t>
-      </w:r>
-    </w:p>
-    <w:p>
-      <w:pPr>
-        <w:pStyle w:val="HTMLPreformatted"/>
-        <w:shd w:val="clear" w:color="auto" w:fill="E7E6E6" w:themeFill="background2"/>
-        <w:rPr>
-          <w:rFonts w:ascii="Consolas" w:hAnsi="Consolas" w:cs="Consolas"/>
-          <w:color w:val="333333"/>
-          <w:sz w:val="18"/>
-          <w:szCs w:val="18"/>
-        </w:rPr>
-      </w:pPr>
-      <w:bookmarkStart w:id="312" w:name="PokerHelper.h-9"/>
-      <w:bookmarkEnd w:id="312"/>
+        <w:lastRenderedPageBreak/>
+        <w:t>#</w:t>
+      </w:r>
+      <w:proofErr w:type="spellStart"/>
       <w:r>
         <w:rPr>
           <w:rStyle w:val="cp"/>
@@ -16504,8 +17918,9 @@
           <w:sz w:val="18"/>
           <w:szCs w:val="18"/>
         </w:rPr>
-        <w:t>#define</w:t>
-      </w:r>
+        <w:t>ifndef</w:t>
+      </w:r>
+      <w:proofErr w:type="spellEnd"/>
       <w:r>
         <w:rPr>
           <w:rStyle w:val="cp"/>
@@ -16516,8 +17931,7 @@
           <w:sz w:val="18"/>
           <w:szCs w:val="18"/>
         </w:rPr>
-        <w:tab/>
-        <w:t>POKERHELPER_H</w:t>
+        <w:t xml:space="preserve"> POKERHELPER_H</w:t>
       </w:r>
     </w:p>
     <w:p>
@@ -16531,22 +17945,8 @@
           <w:szCs w:val="18"/>
         </w:rPr>
       </w:pPr>
-      <w:bookmarkStart w:id="313" w:name="PokerHelper.h-10"/>
-      <w:bookmarkEnd w:id="313"/>
-    </w:p>
-    <w:p>
-      <w:pPr>
-        <w:pStyle w:val="HTMLPreformatted"/>
-        <w:shd w:val="clear" w:color="auto" w:fill="E7E6E6" w:themeFill="background2"/>
-        <w:rPr>
-          <w:rFonts w:ascii="Consolas" w:hAnsi="Consolas" w:cs="Consolas"/>
-          <w:color w:val="333333"/>
-          <w:sz w:val="18"/>
-          <w:szCs w:val="18"/>
-        </w:rPr>
-      </w:pPr>
-      <w:bookmarkStart w:id="314" w:name="PokerHelper.h-11"/>
-      <w:bookmarkEnd w:id="314"/>
+      <w:bookmarkStart w:id="312" w:name="PokerHelper.h-9"/>
+      <w:bookmarkEnd w:id="312"/>
       <w:r>
         <w:rPr>
           <w:rStyle w:val="cp"/>
@@ -16557,22 +17957,8 @@
           <w:sz w:val="18"/>
           <w:szCs w:val="18"/>
         </w:rPr>
-        <w:t>#include &lt;string&gt;</w:t>
-      </w:r>
-    </w:p>
-    <w:p>
-      <w:pPr>
-        <w:pStyle w:val="HTMLPreformatted"/>
-        <w:shd w:val="clear" w:color="auto" w:fill="E7E6E6" w:themeFill="background2"/>
-        <w:rPr>
-          <w:rFonts w:ascii="Consolas" w:hAnsi="Consolas" w:cs="Consolas"/>
-          <w:color w:val="333333"/>
-          <w:sz w:val="18"/>
-          <w:szCs w:val="18"/>
-        </w:rPr>
-      </w:pPr>
-      <w:bookmarkStart w:id="315" w:name="PokerHelper.h-12"/>
-      <w:bookmarkEnd w:id="315"/>
+        <w:t>#define</w:t>
+      </w:r>
       <w:r>
         <w:rPr>
           <w:rStyle w:val="cp"/>
@@ -16583,7 +17969,100 @@
           <w:sz w:val="18"/>
           <w:szCs w:val="18"/>
         </w:rPr>
-        <w:t>#include &lt;fstream&gt;</w:t>
+        <w:tab/>
+        <w:t>POKERHELPER_H</w:t>
+      </w:r>
+    </w:p>
+    <w:p>
+      <w:pPr>
+        <w:pStyle w:val="HTMLPreformatted"/>
+        <w:shd w:val="clear" w:color="auto" w:fill="E7E6E6" w:themeFill="background2"/>
+        <w:rPr>
+          <w:rFonts w:ascii="Consolas" w:hAnsi="Consolas" w:cs="Consolas"/>
+          <w:color w:val="333333"/>
+          <w:sz w:val="18"/>
+          <w:szCs w:val="18"/>
+        </w:rPr>
+      </w:pPr>
+      <w:bookmarkStart w:id="313" w:name="PokerHelper.h-10"/>
+      <w:bookmarkEnd w:id="313"/>
+    </w:p>
+    <w:p>
+      <w:pPr>
+        <w:pStyle w:val="HTMLPreformatted"/>
+        <w:shd w:val="clear" w:color="auto" w:fill="E7E6E6" w:themeFill="background2"/>
+        <w:rPr>
+          <w:rFonts w:ascii="Consolas" w:hAnsi="Consolas" w:cs="Consolas"/>
+          <w:color w:val="333333"/>
+          <w:sz w:val="18"/>
+          <w:szCs w:val="18"/>
+        </w:rPr>
+      </w:pPr>
+      <w:bookmarkStart w:id="314" w:name="PokerHelper.h-11"/>
+      <w:bookmarkEnd w:id="314"/>
+      <w:r>
+        <w:rPr>
+          <w:rStyle w:val="cp"/>
+          <w:rFonts w:ascii="Consolas" w:hAnsi="Consolas" w:cs="Consolas"/>
+          <w:b/>
+          <w:bCs/>
+          <w:color w:val="999999"/>
+          <w:sz w:val="18"/>
+          <w:szCs w:val="18"/>
+        </w:rPr>
+        <w:t>#include &lt;string&gt;</w:t>
+      </w:r>
+    </w:p>
+    <w:p>
+      <w:pPr>
+        <w:pStyle w:val="HTMLPreformatted"/>
+        <w:shd w:val="clear" w:color="auto" w:fill="E7E6E6" w:themeFill="background2"/>
+        <w:rPr>
+          <w:rFonts w:ascii="Consolas" w:hAnsi="Consolas" w:cs="Consolas"/>
+          <w:color w:val="333333"/>
+          <w:sz w:val="18"/>
+          <w:szCs w:val="18"/>
+        </w:rPr>
+      </w:pPr>
+      <w:bookmarkStart w:id="315" w:name="PokerHelper.h-12"/>
+      <w:bookmarkEnd w:id="315"/>
+      <w:r>
+        <w:rPr>
+          <w:rStyle w:val="cp"/>
+          <w:rFonts w:ascii="Consolas" w:hAnsi="Consolas" w:cs="Consolas"/>
+          <w:b/>
+          <w:bCs/>
+          <w:color w:val="999999"/>
+          <w:sz w:val="18"/>
+          <w:szCs w:val="18"/>
+        </w:rPr>
+        <w:t>#include &lt;</w:t>
+      </w:r>
+      <w:proofErr w:type="spellStart"/>
+      <w:r>
+        <w:rPr>
+          <w:rStyle w:val="cp"/>
+          <w:rFonts w:ascii="Consolas" w:hAnsi="Consolas" w:cs="Consolas"/>
+          <w:b/>
+          <w:bCs/>
+          <w:color w:val="999999"/>
+          <w:sz w:val="18"/>
+          <w:szCs w:val="18"/>
+        </w:rPr>
+        <w:t>fstream</w:t>
+      </w:r>
+      <w:proofErr w:type="spellEnd"/>
+      <w:r>
+        <w:rPr>
+          <w:rStyle w:val="cp"/>
+          <w:rFonts w:ascii="Consolas" w:hAnsi="Consolas" w:cs="Consolas"/>
+          <w:b/>
+          <w:bCs/>
+          <w:color w:val="999999"/>
+          <w:sz w:val="18"/>
+          <w:szCs w:val="18"/>
+        </w:rPr>
+        <w:t>&gt;</w:t>
       </w:r>
     </w:p>
     <w:p>
@@ -16613,6 +18092,7 @@
       </w:pPr>
       <w:bookmarkStart w:id="317" w:name="PokerHelper.h-14"/>
       <w:bookmarkEnd w:id="317"/>
+      <w:proofErr w:type="gramStart"/>
       <w:r>
         <w:rPr>
           <w:rStyle w:val="n"/>
@@ -16623,6 +18103,7 @@
         </w:rPr>
         <w:t>class</w:t>
       </w:r>
+      <w:proofErr w:type="gramEnd"/>
       <w:r>
         <w:rPr>
           <w:rFonts w:ascii="Consolas" w:hAnsi="Consolas" w:cs="Consolas"/>
@@ -16632,6 +18113,7 @@
         </w:rPr>
         <w:t xml:space="preserve"> </w:t>
       </w:r>
+      <w:proofErr w:type="spellStart"/>
       <w:r>
         <w:rPr>
           <w:rStyle w:val="n"/>
@@ -16642,6 +18124,7 @@
         </w:rPr>
         <w:t>PokerHelper</w:t>
       </w:r>
+      <w:proofErr w:type="spellEnd"/>
       <w:r>
         <w:rPr>
           <w:rFonts w:ascii="Consolas" w:hAnsi="Consolas" w:cs="Consolas"/>
@@ -16675,6 +18158,7 @@
       </w:pPr>
       <w:bookmarkStart w:id="318" w:name="PokerHelper.h-15"/>
       <w:bookmarkEnd w:id="318"/>
+      <w:proofErr w:type="gramStart"/>
       <w:r>
         <w:rPr>
           <w:rStyle w:val="nl"/>
@@ -16685,6 +18169,7 @@
         </w:rPr>
         <w:t>private</w:t>
       </w:r>
+      <w:proofErr w:type="gramEnd"/>
       <w:r>
         <w:rPr>
           <w:rStyle w:val="p"/>
@@ -16805,6 +18290,7 @@
         </w:rPr>
         <w:t xml:space="preserve">    </w:t>
       </w:r>
+      <w:proofErr w:type="gramStart"/>
       <w:r>
         <w:rPr>
           <w:rStyle w:val="k"/>
@@ -16817,6 +18303,7 @@
         </w:rPr>
         <w:t>static</w:t>
       </w:r>
+      <w:proofErr w:type="gramEnd"/>
       <w:r>
         <w:rPr>
           <w:rFonts w:ascii="Consolas" w:hAnsi="Consolas" w:cs="Consolas"/>
@@ -16826,6 +18313,7 @@
         </w:rPr>
         <w:t xml:space="preserve"> </w:t>
       </w:r>
+      <w:proofErr w:type="spellStart"/>
       <w:r>
         <w:rPr>
           <w:rStyle w:val="k"/>
@@ -16838,6 +18326,7 @@
         </w:rPr>
         <w:t>const</w:t>
       </w:r>
+      <w:proofErr w:type="spellEnd"/>
       <w:r>
         <w:rPr>
           <w:rFonts w:ascii="Consolas" w:hAnsi="Consolas" w:cs="Consolas"/>
@@ -16847,6 +18336,7 @@
         </w:rPr>
         <w:t xml:space="preserve"> </w:t>
       </w:r>
+      <w:proofErr w:type="spellStart"/>
       <w:r>
         <w:rPr>
           <w:rStyle w:val="kt"/>
@@ -16859,6 +18349,7 @@
         </w:rPr>
         <w:t>int</w:t>
       </w:r>
+      <w:proofErr w:type="spellEnd"/>
       <w:r>
         <w:rPr>
           <w:rFonts w:ascii="Consolas" w:hAnsi="Consolas" w:cs="Consolas"/>
@@ -17052,6 +18543,7 @@
         </w:rPr>
         <w:t xml:space="preserve">    </w:t>
       </w:r>
+      <w:proofErr w:type="gramStart"/>
       <w:r>
         <w:rPr>
           <w:rStyle w:val="k"/>
@@ -17064,6 +18556,7 @@
         </w:rPr>
         <w:t>static</w:t>
       </w:r>
+      <w:proofErr w:type="gramEnd"/>
       <w:r>
         <w:rPr>
           <w:rFonts w:ascii="Consolas" w:hAnsi="Consolas" w:cs="Consolas"/>
@@ -17073,6 +18566,7 @@
         </w:rPr>
         <w:t xml:space="preserve"> </w:t>
       </w:r>
+      <w:proofErr w:type="spellStart"/>
       <w:r>
         <w:rPr>
           <w:rStyle w:val="k"/>
@@ -17085,6 +18579,7 @@
         </w:rPr>
         <w:t>const</w:t>
       </w:r>
+      <w:proofErr w:type="spellEnd"/>
       <w:r>
         <w:rPr>
           <w:rFonts w:ascii="Consolas" w:hAnsi="Consolas" w:cs="Consolas"/>
@@ -17094,6 +18589,7 @@
         </w:rPr>
         <w:t xml:space="preserve"> </w:t>
       </w:r>
+      <w:proofErr w:type="spellStart"/>
       <w:r>
         <w:rPr>
           <w:rStyle w:val="n"/>
@@ -17104,6 +18600,7 @@
         </w:rPr>
         <w:t>std</w:t>
       </w:r>
+      <w:proofErr w:type="spellEnd"/>
       <w:r>
         <w:rPr>
           <w:rStyle w:val="o"/>
@@ -17183,6 +18680,7 @@
       </w:pPr>
       <w:bookmarkStart w:id="329" w:name="PokerHelper.h-26"/>
       <w:bookmarkEnd w:id="329"/>
+      <w:proofErr w:type="gramStart"/>
       <w:r>
         <w:rPr>
           <w:rStyle w:val="nl"/>
@@ -17193,6 +18691,7 @@
         </w:rPr>
         <w:t>public</w:t>
       </w:r>
+      <w:proofErr w:type="gramEnd"/>
       <w:r>
         <w:rPr>
           <w:rStyle w:val="p"/>
@@ -17327,6 +18826,7 @@
         </w:rPr>
         <w:t xml:space="preserve">    </w:t>
       </w:r>
+      <w:proofErr w:type="gramStart"/>
       <w:r>
         <w:rPr>
           <w:rStyle w:val="k"/>
@@ -17339,6 +18839,7 @@
         </w:rPr>
         <w:t>static</w:t>
       </w:r>
+      <w:proofErr w:type="gramEnd"/>
       <w:r>
         <w:rPr>
           <w:rFonts w:ascii="Consolas" w:hAnsi="Consolas" w:cs="Consolas"/>
@@ -17369,6 +18870,7 @@
         </w:rPr>
         <w:t xml:space="preserve"> </w:t>
       </w:r>
+      <w:proofErr w:type="spellStart"/>
       <w:r>
         <w:rPr>
           <w:rStyle w:val="n"/>
@@ -17379,6 +18881,7 @@
         </w:rPr>
         <w:t>clearMonitor</w:t>
       </w:r>
+      <w:proofErr w:type="spellEnd"/>
       <w:r>
         <w:rPr>
           <w:rStyle w:val="p"/>
@@ -17462,9 +18965,48 @@
           <w:sz w:val="18"/>
           <w:szCs w:val="18"/>
         </w:rPr>
-        <w:lastRenderedPageBreak/>
-        <w:t xml:space="preserve">     * Validate input of an integer number from lowerLimit to upperLimit</w:t>
-      </w:r>
+        <w:t xml:space="preserve">     * Validate input of an integer number from </w:t>
+      </w:r>
+      <w:proofErr w:type="spellStart"/>
+      <w:r>
+        <w:rPr>
+          <w:rStyle w:val="cm"/>
+          <w:rFonts w:ascii="Consolas" w:hAnsi="Consolas" w:cs="Consolas"/>
+          <w:i/>
+          <w:iCs/>
+          <w:color w:val="999988"/>
+          <w:sz w:val="18"/>
+          <w:szCs w:val="18"/>
+        </w:rPr>
+        <w:t>lowerLimit</w:t>
+      </w:r>
+      <w:proofErr w:type="spellEnd"/>
+      <w:r>
+        <w:rPr>
+          <w:rStyle w:val="cm"/>
+          <w:rFonts w:ascii="Consolas" w:hAnsi="Consolas" w:cs="Consolas"/>
+          <w:i/>
+          <w:iCs/>
+          <w:color w:val="999988"/>
+          <w:sz w:val="18"/>
+          <w:szCs w:val="18"/>
+        </w:rPr>
+        <w:t xml:space="preserve"> to </w:t>
+      </w:r>
+      <w:proofErr w:type="spellStart"/>
+      <w:r>
+        <w:rPr>
+          <w:rStyle w:val="cm"/>
+          <w:rFonts w:ascii="Consolas" w:hAnsi="Consolas" w:cs="Consolas"/>
+          <w:i/>
+          <w:iCs/>
+          <w:color w:val="999988"/>
+          <w:sz w:val="18"/>
+          <w:szCs w:val="18"/>
+        </w:rPr>
+        <w:t>upperLimit</w:t>
+      </w:r>
+      <w:proofErr w:type="spellEnd"/>
     </w:p>
     <w:p>
       <w:pPr>
@@ -17489,7 +19031,33 @@
           <w:sz w:val="18"/>
           <w:szCs w:val="18"/>
         </w:rPr>
-        <w:t xml:space="preserve">     * @param number</w:t>
+        <w:t xml:space="preserve">     * @</w:t>
+      </w:r>
+      <w:proofErr w:type="spellStart"/>
+      <w:r>
+        <w:rPr>
+          <w:rStyle w:val="cm"/>
+          <w:rFonts w:ascii="Consolas" w:hAnsi="Consolas" w:cs="Consolas"/>
+          <w:i/>
+          <w:iCs/>
+          <w:color w:val="999988"/>
+          <w:sz w:val="18"/>
+          <w:szCs w:val="18"/>
+        </w:rPr>
+        <w:t>param</w:t>
+      </w:r>
+      <w:proofErr w:type="spellEnd"/>
+      <w:r>
+        <w:rPr>
+          <w:rStyle w:val="cm"/>
+          <w:rFonts w:ascii="Consolas" w:hAnsi="Consolas" w:cs="Consolas"/>
+          <w:i/>
+          <w:iCs/>
+          <w:color w:val="999988"/>
+          <w:sz w:val="18"/>
+          <w:szCs w:val="18"/>
+        </w:rPr>
+        <w:t xml:space="preserve"> number</w:t>
       </w:r>
     </w:p>
     <w:p>
@@ -17515,8 +19083,48 @@
           <w:sz w:val="18"/>
           <w:szCs w:val="18"/>
         </w:rPr>
-        <w:t xml:space="preserve">     * @param lowerLimit</w:t>
-      </w:r>
+        <w:t xml:space="preserve">     * @</w:t>
+      </w:r>
+      <w:proofErr w:type="spellStart"/>
+      <w:r>
+        <w:rPr>
+          <w:rStyle w:val="cm"/>
+          <w:rFonts w:ascii="Consolas" w:hAnsi="Consolas" w:cs="Consolas"/>
+          <w:i/>
+          <w:iCs/>
+          <w:color w:val="999988"/>
+          <w:sz w:val="18"/>
+          <w:szCs w:val="18"/>
+        </w:rPr>
+        <w:t>param</w:t>
+      </w:r>
+      <w:proofErr w:type="spellEnd"/>
+      <w:r>
+        <w:rPr>
+          <w:rStyle w:val="cm"/>
+          <w:rFonts w:ascii="Consolas" w:hAnsi="Consolas" w:cs="Consolas"/>
+          <w:i/>
+          <w:iCs/>
+          <w:color w:val="999988"/>
+          <w:sz w:val="18"/>
+          <w:szCs w:val="18"/>
+        </w:rPr>
+        <w:t xml:space="preserve"> </w:t>
+      </w:r>
+      <w:proofErr w:type="spellStart"/>
+      <w:r>
+        <w:rPr>
+          <w:rStyle w:val="cm"/>
+          <w:rFonts w:ascii="Consolas" w:hAnsi="Consolas" w:cs="Consolas"/>
+          <w:i/>
+          <w:iCs/>
+          <w:color w:val="999988"/>
+          <w:sz w:val="18"/>
+          <w:szCs w:val="18"/>
+        </w:rPr>
+        <w:t>lowerLimit</w:t>
+      </w:r>
+      <w:proofErr w:type="spellEnd"/>
     </w:p>
     <w:p>
       <w:pPr>
@@ -17541,8 +19149,48 @@
           <w:sz w:val="18"/>
           <w:szCs w:val="18"/>
         </w:rPr>
-        <w:t xml:space="preserve">     * @param upperLimit</w:t>
-      </w:r>
+        <w:t xml:space="preserve">     * @</w:t>
+      </w:r>
+      <w:proofErr w:type="spellStart"/>
+      <w:r>
+        <w:rPr>
+          <w:rStyle w:val="cm"/>
+          <w:rFonts w:ascii="Consolas" w:hAnsi="Consolas" w:cs="Consolas"/>
+          <w:i/>
+          <w:iCs/>
+          <w:color w:val="999988"/>
+          <w:sz w:val="18"/>
+          <w:szCs w:val="18"/>
+        </w:rPr>
+        <w:t>param</w:t>
+      </w:r>
+      <w:proofErr w:type="spellEnd"/>
+      <w:r>
+        <w:rPr>
+          <w:rStyle w:val="cm"/>
+          <w:rFonts w:ascii="Consolas" w:hAnsi="Consolas" w:cs="Consolas"/>
+          <w:i/>
+          <w:iCs/>
+          <w:color w:val="999988"/>
+          <w:sz w:val="18"/>
+          <w:szCs w:val="18"/>
+        </w:rPr>
+        <w:t xml:space="preserve"> </w:t>
+      </w:r>
+      <w:proofErr w:type="spellStart"/>
+      <w:r>
+        <w:rPr>
+          <w:rStyle w:val="cm"/>
+          <w:rFonts w:ascii="Consolas" w:hAnsi="Consolas" w:cs="Consolas"/>
+          <w:i/>
+          <w:iCs/>
+          <w:color w:val="999988"/>
+          <w:sz w:val="18"/>
+          <w:szCs w:val="18"/>
+        </w:rPr>
+        <w:t>upperLimit</w:t>
+      </w:r>
+      <w:proofErr w:type="spellEnd"/>
     </w:p>
     <w:p>
       <w:pPr>
@@ -17592,6 +19240,7 @@
         </w:rPr>
         <w:t xml:space="preserve">    </w:t>
       </w:r>
+      <w:proofErr w:type="gramStart"/>
       <w:r>
         <w:rPr>
           <w:rStyle w:val="k"/>
@@ -17604,6 +19253,7 @@
         </w:rPr>
         <w:t>static</w:t>
       </w:r>
+      <w:proofErr w:type="gramEnd"/>
       <w:r>
         <w:rPr>
           <w:rFonts w:ascii="Consolas" w:hAnsi="Consolas" w:cs="Consolas"/>
@@ -17634,6 +19284,7 @@
         </w:rPr>
         <w:t xml:space="preserve"> </w:t>
       </w:r>
+      <w:proofErr w:type="spellStart"/>
       <w:r>
         <w:rPr>
           <w:rStyle w:val="nf"/>
@@ -17646,6 +19297,7 @@
         </w:rPr>
         <w:t>validateValueOf</w:t>
       </w:r>
+      <w:proofErr w:type="spellEnd"/>
       <w:r>
         <w:rPr>
           <w:rStyle w:val="p"/>
@@ -17656,6 +19308,7 @@
         </w:rPr>
         <w:t>(</w:t>
       </w:r>
+      <w:proofErr w:type="spellStart"/>
       <w:r>
         <w:rPr>
           <w:rStyle w:val="kt"/>
@@ -17668,6 +19321,7 @@
         </w:rPr>
         <w:t>int</w:t>
       </w:r>
+      <w:proofErr w:type="spellEnd"/>
       <w:r>
         <w:rPr>
           <w:rStyle w:val="o"/>
@@ -17718,6 +19372,7 @@
         </w:rPr>
         <w:t xml:space="preserve"> </w:t>
       </w:r>
+      <w:proofErr w:type="spellStart"/>
       <w:r>
         <w:rPr>
           <w:rStyle w:val="kt"/>
@@ -17730,6 +19385,7 @@
         </w:rPr>
         <w:t>int</w:t>
       </w:r>
+      <w:proofErr w:type="spellEnd"/>
       <w:r>
         <w:rPr>
           <w:rFonts w:ascii="Consolas" w:hAnsi="Consolas" w:cs="Consolas"/>
@@ -17739,6 +19395,7 @@
         </w:rPr>
         <w:t xml:space="preserve"> </w:t>
       </w:r>
+      <w:proofErr w:type="spellStart"/>
       <w:r>
         <w:rPr>
           <w:rStyle w:val="n"/>
@@ -17749,6 +19406,7 @@
         </w:rPr>
         <w:t>lowerLimit</w:t>
       </w:r>
+      <w:proofErr w:type="spellEnd"/>
       <w:r>
         <w:rPr>
           <w:rStyle w:val="p"/>
@@ -17768,6 +19426,7 @@
         </w:rPr>
         <w:t xml:space="preserve"> </w:t>
       </w:r>
+      <w:proofErr w:type="spellStart"/>
       <w:r>
         <w:rPr>
           <w:rStyle w:val="kt"/>
@@ -17780,6 +19439,7 @@
         </w:rPr>
         <w:t>int</w:t>
       </w:r>
+      <w:proofErr w:type="spellEnd"/>
       <w:r>
         <w:rPr>
           <w:rFonts w:ascii="Consolas" w:hAnsi="Consolas" w:cs="Consolas"/>
@@ -17789,6 +19449,7 @@
         </w:rPr>
         <w:t xml:space="preserve"> </w:t>
       </w:r>
+      <w:proofErr w:type="spellStart"/>
       <w:r>
         <w:rPr>
           <w:rStyle w:val="n"/>
@@ -17799,6 +19460,7 @@
         </w:rPr>
         <w:t>upperLimit</w:t>
       </w:r>
+      <w:proofErr w:type="spellEnd"/>
       <w:r>
         <w:rPr>
           <w:rStyle w:val="p"/>
@@ -17908,7 +19570,73 @@
           <w:sz w:val="18"/>
           <w:szCs w:val="18"/>
         </w:rPr>
-        <w:t xml:space="preserve">     * @param crBkRoll : the current bank roll </w:t>
+        <w:t xml:space="preserve">     * @</w:t>
+      </w:r>
+      <w:proofErr w:type="spellStart"/>
+      <w:r>
+        <w:rPr>
+          <w:rStyle w:val="cm"/>
+          <w:rFonts w:ascii="Consolas" w:hAnsi="Consolas" w:cs="Consolas"/>
+          <w:i/>
+          <w:iCs/>
+          <w:color w:val="999988"/>
+          <w:sz w:val="18"/>
+          <w:szCs w:val="18"/>
+        </w:rPr>
+        <w:t>param</w:t>
+      </w:r>
+      <w:proofErr w:type="spellEnd"/>
+      <w:r>
+        <w:rPr>
+          <w:rStyle w:val="cm"/>
+          <w:rFonts w:ascii="Consolas" w:hAnsi="Consolas" w:cs="Consolas"/>
+          <w:i/>
+          <w:iCs/>
+          <w:color w:val="999988"/>
+          <w:sz w:val="18"/>
+          <w:szCs w:val="18"/>
+        </w:rPr>
+        <w:t xml:space="preserve"> </w:t>
+      </w:r>
+      <w:proofErr w:type="spellStart"/>
+      <w:proofErr w:type="gramStart"/>
+      <w:r>
+        <w:rPr>
+          <w:rStyle w:val="cm"/>
+          <w:rFonts w:ascii="Consolas" w:hAnsi="Consolas" w:cs="Consolas"/>
+          <w:i/>
+          <w:iCs/>
+          <w:color w:val="999988"/>
+          <w:sz w:val="18"/>
+          <w:szCs w:val="18"/>
+        </w:rPr>
+        <w:t>crBkRoll</w:t>
+      </w:r>
+      <w:proofErr w:type="spellEnd"/>
+      <w:r>
+        <w:rPr>
+          <w:rStyle w:val="cm"/>
+          <w:rFonts w:ascii="Consolas" w:hAnsi="Consolas" w:cs="Consolas"/>
+          <w:i/>
+          <w:iCs/>
+          <w:color w:val="999988"/>
+          <w:sz w:val="18"/>
+          <w:szCs w:val="18"/>
+        </w:rPr>
+        <w:t xml:space="preserve"> :</w:t>
+      </w:r>
+      <w:proofErr w:type="gramEnd"/>
+      <w:r>
+        <w:rPr>
+          <w:rStyle w:val="cm"/>
+          <w:rFonts w:ascii="Consolas" w:hAnsi="Consolas" w:cs="Consolas"/>
+          <w:i/>
+          <w:iCs/>
+          <w:color w:val="999988"/>
+          <w:sz w:val="18"/>
+          <w:szCs w:val="18"/>
+        </w:rPr>
+        <w:t xml:space="preserve"> the current bank roll </w:t>
       </w:r>
     </w:p>
     <w:p>
@@ -17934,7 +19662,73 @@
           <w:sz w:val="18"/>
           <w:szCs w:val="18"/>
         </w:rPr>
-        <w:t xml:space="preserve">     * @param fName : a file name</w:t>
+        <w:t xml:space="preserve">     * @</w:t>
+      </w:r>
+      <w:proofErr w:type="spellStart"/>
+      <w:r>
+        <w:rPr>
+          <w:rStyle w:val="cm"/>
+          <w:rFonts w:ascii="Consolas" w:hAnsi="Consolas" w:cs="Consolas"/>
+          <w:i/>
+          <w:iCs/>
+          <w:color w:val="999988"/>
+          <w:sz w:val="18"/>
+          <w:szCs w:val="18"/>
+        </w:rPr>
+        <w:t>param</w:t>
+      </w:r>
+      <w:proofErr w:type="spellEnd"/>
+      <w:r>
+        <w:rPr>
+          <w:rStyle w:val="cm"/>
+          <w:rFonts w:ascii="Consolas" w:hAnsi="Consolas" w:cs="Consolas"/>
+          <w:i/>
+          <w:iCs/>
+          <w:color w:val="999988"/>
+          <w:sz w:val="18"/>
+          <w:szCs w:val="18"/>
+        </w:rPr>
+        <w:t xml:space="preserve"> </w:t>
+      </w:r>
+      <w:proofErr w:type="spellStart"/>
+      <w:proofErr w:type="gramStart"/>
+      <w:r>
+        <w:rPr>
+          <w:rStyle w:val="cm"/>
+          <w:rFonts w:ascii="Consolas" w:hAnsi="Consolas" w:cs="Consolas"/>
+          <w:i/>
+          <w:iCs/>
+          <w:color w:val="999988"/>
+          <w:sz w:val="18"/>
+          <w:szCs w:val="18"/>
+        </w:rPr>
+        <w:t>fName</w:t>
+      </w:r>
+      <w:proofErr w:type="spellEnd"/>
+      <w:r>
+        <w:rPr>
+          <w:rStyle w:val="cm"/>
+          <w:rFonts w:ascii="Consolas" w:hAnsi="Consolas" w:cs="Consolas"/>
+          <w:i/>
+          <w:iCs/>
+          <w:color w:val="999988"/>
+          <w:sz w:val="18"/>
+          <w:szCs w:val="18"/>
+        </w:rPr>
+        <w:t xml:space="preserve"> :</w:t>
+      </w:r>
+      <w:proofErr w:type="gramEnd"/>
+      <w:r>
+        <w:rPr>
+          <w:rStyle w:val="cm"/>
+          <w:rFonts w:ascii="Consolas" w:hAnsi="Consolas" w:cs="Consolas"/>
+          <w:i/>
+          <w:iCs/>
+          <w:color w:val="999988"/>
+          <w:sz w:val="18"/>
+          <w:szCs w:val="18"/>
+        </w:rPr>
+        <w:t xml:space="preserve"> a file name</w:t>
       </w:r>
     </w:p>
     <w:p>
@@ -17985,6 +19779,7 @@
         </w:rPr>
         <w:t xml:space="preserve">    </w:t>
       </w:r>
+      <w:proofErr w:type="gramStart"/>
       <w:r>
         <w:rPr>
           <w:rStyle w:val="k"/>
@@ -17997,6 +19792,7 @@
         </w:rPr>
         <w:t>static</w:t>
       </w:r>
+      <w:proofErr w:type="gramEnd"/>
       <w:r>
         <w:rPr>
           <w:rFonts w:ascii="Consolas" w:hAnsi="Consolas" w:cs="Consolas"/>
@@ -18049,6 +19845,7 @@
         </w:rPr>
         <w:t>(</w:t>
       </w:r>
+      <w:proofErr w:type="spellStart"/>
       <w:r>
         <w:rPr>
           <w:rStyle w:val="kt"/>
@@ -18061,6 +19858,7 @@
         </w:rPr>
         <w:t>int</w:t>
       </w:r>
+      <w:proofErr w:type="spellEnd"/>
       <w:r>
         <w:rPr>
           <w:rFonts w:ascii="Consolas" w:hAnsi="Consolas" w:cs="Consolas"/>
@@ -18070,6 +19868,7 @@
         </w:rPr>
         <w:t xml:space="preserve"> </w:t>
       </w:r>
+      <w:proofErr w:type="spellStart"/>
       <w:r>
         <w:rPr>
           <w:rStyle w:val="n"/>
@@ -18080,6 +19879,7 @@
         </w:rPr>
         <w:t>crBkRoll</w:t>
       </w:r>
+      <w:proofErr w:type="spellEnd"/>
       <w:r>
         <w:rPr>
           <w:rStyle w:val="p"/>
@@ -18189,7 +19989,73 @@
           <w:sz w:val="18"/>
           <w:szCs w:val="18"/>
         </w:rPr>
-        <w:t xml:space="preserve">     * @param crBkRoll : the current bank roll </w:t>
+        <w:t xml:space="preserve">     * @</w:t>
+      </w:r>
+      <w:proofErr w:type="spellStart"/>
+      <w:r>
+        <w:rPr>
+          <w:rStyle w:val="cm"/>
+          <w:rFonts w:ascii="Consolas" w:hAnsi="Consolas" w:cs="Consolas"/>
+          <w:i/>
+          <w:iCs/>
+          <w:color w:val="999988"/>
+          <w:sz w:val="18"/>
+          <w:szCs w:val="18"/>
+        </w:rPr>
+        <w:t>param</w:t>
+      </w:r>
+      <w:proofErr w:type="spellEnd"/>
+      <w:r>
+        <w:rPr>
+          <w:rStyle w:val="cm"/>
+          <w:rFonts w:ascii="Consolas" w:hAnsi="Consolas" w:cs="Consolas"/>
+          <w:i/>
+          <w:iCs/>
+          <w:color w:val="999988"/>
+          <w:sz w:val="18"/>
+          <w:szCs w:val="18"/>
+        </w:rPr>
+        <w:t xml:space="preserve"> </w:t>
+      </w:r>
+      <w:proofErr w:type="spellStart"/>
+      <w:proofErr w:type="gramStart"/>
+      <w:r>
+        <w:rPr>
+          <w:rStyle w:val="cm"/>
+          <w:rFonts w:ascii="Consolas" w:hAnsi="Consolas" w:cs="Consolas"/>
+          <w:i/>
+          <w:iCs/>
+          <w:color w:val="999988"/>
+          <w:sz w:val="18"/>
+          <w:szCs w:val="18"/>
+        </w:rPr>
+        <w:t>crBkRoll</w:t>
+      </w:r>
+      <w:proofErr w:type="spellEnd"/>
+      <w:r>
+        <w:rPr>
+          <w:rStyle w:val="cm"/>
+          <w:rFonts w:ascii="Consolas" w:hAnsi="Consolas" w:cs="Consolas"/>
+          <w:i/>
+          <w:iCs/>
+          <w:color w:val="999988"/>
+          <w:sz w:val="18"/>
+          <w:szCs w:val="18"/>
+        </w:rPr>
+        <w:t xml:space="preserve"> :</w:t>
+      </w:r>
+      <w:proofErr w:type="gramEnd"/>
+      <w:r>
+        <w:rPr>
+          <w:rStyle w:val="cm"/>
+          <w:rFonts w:ascii="Consolas" w:hAnsi="Consolas" w:cs="Consolas"/>
+          <w:i/>
+          <w:iCs/>
+          <w:color w:val="999988"/>
+          <w:sz w:val="18"/>
+          <w:szCs w:val="18"/>
+        </w:rPr>
+        <w:t xml:space="preserve"> the current bank roll </w:t>
       </w:r>
     </w:p>
     <w:p>
@@ -18215,7 +20081,73 @@
           <w:sz w:val="18"/>
           <w:szCs w:val="18"/>
         </w:rPr>
-        <w:t xml:space="preserve">     * @param fName : a file name</w:t>
+        <w:t xml:space="preserve">     * @</w:t>
+      </w:r>
+      <w:proofErr w:type="spellStart"/>
+      <w:r>
+        <w:rPr>
+          <w:rStyle w:val="cm"/>
+          <w:rFonts w:ascii="Consolas" w:hAnsi="Consolas" w:cs="Consolas"/>
+          <w:i/>
+          <w:iCs/>
+          <w:color w:val="999988"/>
+          <w:sz w:val="18"/>
+          <w:szCs w:val="18"/>
+        </w:rPr>
+        <w:t>param</w:t>
+      </w:r>
+      <w:proofErr w:type="spellEnd"/>
+      <w:r>
+        <w:rPr>
+          <w:rStyle w:val="cm"/>
+          <w:rFonts w:ascii="Consolas" w:hAnsi="Consolas" w:cs="Consolas"/>
+          <w:i/>
+          <w:iCs/>
+          <w:color w:val="999988"/>
+          <w:sz w:val="18"/>
+          <w:szCs w:val="18"/>
+        </w:rPr>
+        <w:t xml:space="preserve"> </w:t>
+      </w:r>
+      <w:proofErr w:type="spellStart"/>
+      <w:proofErr w:type="gramStart"/>
+      <w:r>
+        <w:rPr>
+          <w:rStyle w:val="cm"/>
+          <w:rFonts w:ascii="Consolas" w:hAnsi="Consolas" w:cs="Consolas"/>
+          <w:i/>
+          <w:iCs/>
+          <w:color w:val="999988"/>
+          <w:sz w:val="18"/>
+          <w:szCs w:val="18"/>
+        </w:rPr>
+        <w:t>fName</w:t>
+      </w:r>
+      <w:proofErr w:type="spellEnd"/>
+      <w:r>
+        <w:rPr>
+          <w:rStyle w:val="cm"/>
+          <w:rFonts w:ascii="Consolas" w:hAnsi="Consolas" w:cs="Consolas"/>
+          <w:i/>
+          <w:iCs/>
+          <w:color w:val="999988"/>
+          <w:sz w:val="18"/>
+          <w:szCs w:val="18"/>
+        </w:rPr>
+        <w:t xml:space="preserve"> :</w:t>
+      </w:r>
+      <w:proofErr w:type="gramEnd"/>
+      <w:r>
+        <w:rPr>
+          <w:rStyle w:val="cm"/>
+          <w:rFonts w:ascii="Consolas" w:hAnsi="Consolas" w:cs="Consolas"/>
+          <w:i/>
+          <w:iCs/>
+          <w:color w:val="999988"/>
+          <w:sz w:val="18"/>
+          <w:szCs w:val="18"/>
+        </w:rPr>
+        <w:t xml:space="preserve"> a file name</w:t>
       </w:r>
     </w:p>
     <w:p>
@@ -18266,6 +20198,7 @@
         </w:rPr>
         <w:t xml:space="preserve">    </w:t>
       </w:r>
+      <w:proofErr w:type="gramStart"/>
       <w:r>
         <w:rPr>
           <w:rStyle w:val="k"/>
@@ -18278,6 +20211,7 @@
         </w:rPr>
         <w:t>static</w:t>
       </w:r>
+      <w:proofErr w:type="gramEnd"/>
       <w:r>
         <w:rPr>
           <w:rFonts w:ascii="Consolas" w:hAnsi="Consolas" w:cs="Consolas"/>
@@ -18330,6 +20264,7 @@
         </w:rPr>
         <w:t>(</w:t>
       </w:r>
+      <w:proofErr w:type="spellStart"/>
       <w:r>
         <w:rPr>
           <w:rStyle w:val="kt"/>
@@ -18342,6 +20277,7 @@
         </w:rPr>
         <w:t>int</w:t>
       </w:r>
+      <w:proofErr w:type="spellEnd"/>
       <w:r>
         <w:rPr>
           <w:rStyle w:val="o"/>
@@ -18363,6 +20299,7 @@
         </w:rPr>
         <w:t xml:space="preserve"> </w:t>
       </w:r>
+      <w:proofErr w:type="spellStart"/>
       <w:r>
         <w:rPr>
           <w:rStyle w:val="n"/>
@@ -18373,6 +20310,7 @@
         </w:rPr>
         <w:t>crBkRoll</w:t>
       </w:r>
+      <w:proofErr w:type="spellEnd"/>
       <w:r>
         <w:rPr>
           <w:rStyle w:val="p"/>
@@ -18459,8 +20397,22 @@
           <w:sz w:val="18"/>
           <w:szCs w:val="18"/>
         </w:rPr>
-        <w:t>#endif</w:t>
-      </w:r>
+        <w:t>#</w:t>
+      </w:r>
+      <w:proofErr w:type="spellStart"/>
+      <w:r>
+        <w:rPr>
+          <w:rStyle w:val="cp"/>
+          <w:rFonts w:ascii="Consolas" w:hAnsi="Consolas" w:cs="Consolas"/>
+          <w:b/>
+          <w:bCs/>
+          <w:color w:val="999999"/>
+          <w:sz w:val="18"/>
+          <w:szCs w:val="18"/>
+        </w:rPr>
+        <w:t>endif</w:t>
+      </w:r>
+      <w:proofErr w:type="spellEnd"/>
       <w:r>
         <w:rPr>
           <w:rStyle w:val="cp"/>
@@ -18654,7 +20606,7 @@
   <w:abstractNum w:abstractNumId="0" w15:restartNumberingAfterBreak="0">
     <w:nsid w:val="02FC376D"/>
     <w:multiLevelType w:val="hybridMultilevel"/>
-    <w:tmpl w:val="2C82F1AC"/>
+    <w:tmpl w:val="001CA5C4"/>
     <w:lvl w:ilvl="0" w:tplc="04090013">
       <w:start w:val="1"/>
       <w:numFmt w:val="upperRoman"/>

</xml_diff>